<commit_message>
Geometry - Chapter 1: Building A Geometry Vocabulary - Review Exercises 1-12
</commit_message>
<xml_diff>
--- a/Geometry/ch01/Geometry-Chapter 1.docx
+++ b/Geometry/ch01/Geometry-Chapter 1.docx
@@ -720,6 +720,1501 @@
       </w:pPr>
       <w:r>
         <w:t>Using correct techniques in naming terms is essential for appropriate mathematical communication.</w:t>
+      </w:r>
+    </w:p>
+    <w:p>
+      <w:pPr>
+        <w:pStyle w:val="Heading2"/>
+      </w:pPr>
+      <w:r>
+        <w:br w:type="column"/>
+      </w:r>
+      <w:r>
+        <w:t>Review Exercises</w:t>
+      </w:r>
+    </w:p>
+    <w:p>
+      <w:pPr>
+        <w:pStyle w:val="ListParagraph"/>
+        <w:numPr>
+          <w:ilvl w:val="0"/>
+          <w:numId w:val="11"/>
+        </w:numPr>
+      </w:pPr>
+      <w:r>
+        <w:t>For the accompanying diagram:</w:t>
+      </w:r>
+    </w:p>
+    <w:p>
+      <w:pPr>
+        <w:pStyle w:val="ListParagraph"/>
+        <w:numPr>
+          <w:ilvl w:val="1"/>
+          <w:numId w:val="11"/>
+        </w:numPr>
+      </w:pPr>
+      <w:r>
+        <w:t xml:space="preserve">Name four rays, each of which has point B as an endpoint.  </w:t>
+      </w:r>
+      <m:oMath>
+        <m:acc>
+          <m:accPr>
+            <m:chr m:val="⃗"/>
+            <m:ctrlPr>
+              <w:rPr>
+                <w:rFonts w:ascii="Cambria Math" w:hAnsi="Cambria Math"/>
+                <w:i/>
+              </w:rPr>
+            </m:ctrlPr>
+          </m:accPr>
+          <m:e>
+            <m:r>
+              <w:rPr>
+                <w:rFonts w:ascii="Cambria Math" w:hAnsi="Cambria Math"/>
+              </w:rPr>
+              <m:t>BA</m:t>
+            </m:r>
+          </m:e>
+        </m:acc>
+        <m:r>
+          <w:rPr>
+            <w:rFonts w:ascii="Cambria Math" w:hAnsi="Cambria Math"/>
+          </w:rPr>
+          <m:t xml:space="preserve">, </m:t>
+        </m:r>
+        <m:acc>
+          <m:accPr>
+            <m:chr m:val="⃗"/>
+            <m:ctrlPr>
+              <w:rPr>
+                <w:rFonts w:ascii="Cambria Math" w:hAnsi="Cambria Math"/>
+                <w:i/>
+              </w:rPr>
+            </m:ctrlPr>
+          </m:accPr>
+          <m:e>
+            <m:r>
+              <w:rPr>
+                <w:rFonts w:ascii="Cambria Math" w:hAnsi="Cambria Math"/>
+              </w:rPr>
+              <m:t>BC</m:t>
+            </m:r>
+          </m:e>
+        </m:acc>
+        <m:r>
+          <w:rPr>
+            <w:rFonts w:ascii="Cambria Math" w:hAnsi="Cambria Math"/>
+          </w:rPr>
+          <m:t xml:space="preserve">, </m:t>
+        </m:r>
+        <m:acc>
+          <m:accPr>
+            <m:chr m:val="⃗"/>
+            <m:ctrlPr>
+              <w:rPr>
+                <w:rFonts w:ascii="Cambria Math" w:hAnsi="Cambria Math"/>
+                <w:i/>
+              </w:rPr>
+            </m:ctrlPr>
+          </m:accPr>
+          <m:e>
+            <m:r>
+              <w:rPr>
+                <w:rFonts w:ascii="Cambria Math" w:hAnsi="Cambria Math"/>
+              </w:rPr>
+              <m:t>BD</m:t>
+            </m:r>
+          </m:e>
+        </m:acc>
+        <m:r>
+          <w:rPr>
+            <w:rFonts w:ascii="Cambria Math" w:hAnsi="Cambria Math"/>
+          </w:rPr>
+          <m:t xml:space="preserve">, </m:t>
+        </m:r>
+        <m:acc>
+          <m:accPr>
+            <m:chr m:val="⃗"/>
+            <m:ctrlPr>
+              <w:rPr>
+                <w:rFonts w:ascii="Cambria Math" w:hAnsi="Cambria Math"/>
+                <w:i/>
+              </w:rPr>
+            </m:ctrlPr>
+          </m:accPr>
+          <m:e>
+            <m:r>
+              <w:rPr>
+                <w:rFonts w:ascii="Cambria Math" w:hAnsi="Cambria Math"/>
+              </w:rPr>
+              <m:t>BE</m:t>
+            </m:r>
+          </m:e>
+        </m:acc>
+        <m:r>
+          <w:rPr>
+            <w:rFonts w:ascii="Cambria Math" w:hAnsi="Cambria Math"/>
+          </w:rPr>
+          <m:t>.</m:t>
+        </m:r>
+      </m:oMath>
+    </w:p>
+    <w:p>
+      <w:pPr>
+        <w:pStyle w:val="ListParagraph"/>
+        <w:numPr>
+          <w:ilvl w:val="1"/>
+          <w:numId w:val="11"/>
+        </w:numPr>
+      </w:pPr>
+      <w:r>
+        <w:rPr>
+          <w:rFonts w:eastAsiaTheme="minorEastAsia"/>
+        </w:rPr>
+        <w:t xml:space="preserve">Name line </w:t>
+      </w:r>
+      <m:oMath>
+        <m:r>
+          <m:rPr>
+            <m:scr m:val="script"/>
+          </m:rPr>
+          <w:rPr>
+            <w:rFonts w:ascii="Cambria Math" w:eastAsiaTheme="minorEastAsia" w:hAnsi="Cambria Math"/>
+          </w:rPr>
+          <m:t>l</m:t>
+        </m:r>
+      </m:oMath>
+      <w:r>
+        <w:rPr>
+          <w:rFonts w:eastAsiaTheme="minorEastAsia"/>
+        </w:rPr>
+        <w:t xml:space="preserve"> in four different ways. </w:t>
+      </w:r>
+      <m:oMath>
+        <m:acc>
+          <m:accPr>
+            <m:chr m:val="⃡"/>
+            <m:ctrlPr>
+              <w:rPr>
+                <w:rFonts w:ascii="Cambria Math" w:eastAsiaTheme="minorEastAsia" w:hAnsi="Cambria Math"/>
+                <w:i/>
+              </w:rPr>
+            </m:ctrlPr>
+          </m:accPr>
+          <m:e>
+            <m:r>
+              <w:rPr>
+                <w:rFonts w:ascii="Cambria Math" w:eastAsiaTheme="minorEastAsia" w:hAnsi="Cambria Math"/>
+              </w:rPr>
+              <m:t>BD</m:t>
+            </m:r>
+          </m:e>
+        </m:acc>
+        <m:r>
+          <w:rPr>
+            <w:rFonts w:ascii="Cambria Math" w:eastAsiaTheme="minorEastAsia" w:hAnsi="Cambria Math"/>
+          </w:rPr>
+          <m:t xml:space="preserve">, </m:t>
+        </m:r>
+        <m:acc>
+          <m:accPr>
+            <m:chr m:val="⃡"/>
+            <m:ctrlPr>
+              <w:rPr>
+                <w:rFonts w:ascii="Cambria Math" w:eastAsiaTheme="minorEastAsia" w:hAnsi="Cambria Math"/>
+                <w:i/>
+              </w:rPr>
+            </m:ctrlPr>
+          </m:accPr>
+          <m:e>
+            <m:r>
+              <w:rPr>
+                <w:rFonts w:ascii="Cambria Math" w:eastAsiaTheme="minorEastAsia" w:hAnsi="Cambria Math"/>
+              </w:rPr>
+              <m:t>BE</m:t>
+            </m:r>
+          </m:e>
+        </m:acc>
+        <m:r>
+          <w:rPr>
+            <w:rFonts w:ascii="Cambria Math" w:eastAsiaTheme="minorEastAsia" w:hAnsi="Cambria Math"/>
+          </w:rPr>
+          <m:t xml:space="preserve">, </m:t>
+        </m:r>
+        <m:acc>
+          <m:accPr>
+            <m:chr m:val="⃡"/>
+            <m:ctrlPr>
+              <w:rPr>
+                <w:rFonts w:ascii="Cambria Math" w:eastAsiaTheme="minorEastAsia" w:hAnsi="Cambria Math"/>
+                <w:i/>
+              </w:rPr>
+            </m:ctrlPr>
+          </m:accPr>
+          <m:e>
+            <m:r>
+              <w:rPr>
+                <w:rFonts w:ascii="Cambria Math" w:eastAsiaTheme="minorEastAsia" w:hAnsi="Cambria Math"/>
+              </w:rPr>
+              <m:t>DB</m:t>
+            </m:r>
+          </m:e>
+        </m:acc>
+        <m:r>
+          <w:rPr>
+            <w:rFonts w:ascii="Cambria Math" w:eastAsiaTheme="minorEastAsia" w:hAnsi="Cambria Math"/>
+          </w:rPr>
+          <m:t xml:space="preserve">, </m:t>
+        </m:r>
+        <m:acc>
+          <m:accPr>
+            <m:chr m:val="⃡"/>
+            <m:ctrlPr>
+              <w:rPr>
+                <w:rFonts w:ascii="Cambria Math" w:eastAsiaTheme="minorEastAsia" w:hAnsi="Cambria Math"/>
+                <w:i/>
+              </w:rPr>
+            </m:ctrlPr>
+          </m:accPr>
+          <m:e>
+            <m:r>
+              <w:rPr>
+                <w:rFonts w:ascii="Cambria Math" w:eastAsiaTheme="minorEastAsia" w:hAnsi="Cambria Math"/>
+              </w:rPr>
+              <m:t>DE</m:t>
+            </m:r>
+          </m:e>
+        </m:acc>
+      </m:oMath>
+      <w:r>
+        <w:rPr>
+          <w:rFonts w:eastAsiaTheme="minorEastAsia"/>
+        </w:rPr>
+        <w:t>.</w:t>
+      </w:r>
+    </w:p>
+    <w:p>
+      <w:pPr>
+        <w:pStyle w:val="ListParagraph"/>
+        <w:numPr>
+          <w:ilvl w:val="1"/>
+          <w:numId w:val="11"/>
+        </w:numPr>
+      </w:pPr>
+      <w:r>
+        <w:rPr>
+          <w:rFonts w:eastAsiaTheme="minorEastAsia"/>
+        </w:rPr>
+        <w:t xml:space="preserve">Name line </w:t>
+      </w:r>
+      <m:oMath>
+        <m:r>
+          <w:rPr>
+            <w:rFonts w:ascii="Cambria Math" w:eastAsiaTheme="minorEastAsia" w:hAnsi="Cambria Math"/>
+          </w:rPr>
+          <m:t>m</m:t>
+        </m:r>
+      </m:oMath>
+      <w:r>
+        <w:rPr>
+          <w:rFonts w:eastAsiaTheme="minorEastAsia"/>
+        </w:rPr>
+        <w:t xml:space="preserve"> in four different ways. </w:t>
+      </w:r>
+      <m:oMath>
+        <m:acc>
+          <m:accPr>
+            <m:chr m:val="⃡"/>
+            <m:ctrlPr>
+              <w:rPr>
+                <w:rFonts w:ascii="Cambria Math" w:eastAsiaTheme="minorEastAsia" w:hAnsi="Cambria Math"/>
+                <w:i/>
+              </w:rPr>
+            </m:ctrlPr>
+          </m:accPr>
+          <m:e>
+            <m:r>
+              <w:rPr>
+                <w:rFonts w:ascii="Cambria Math" w:eastAsiaTheme="minorEastAsia" w:hAnsi="Cambria Math"/>
+              </w:rPr>
+              <m:t>AB</m:t>
+            </m:r>
+          </m:e>
+        </m:acc>
+        <m:r>
+          <w:rPr>
+            <w:rFonts w:ascii="Cambria Math" w:eastAsiaTheme="minorEastAsia" w:hAnsi="Cambria Math"/>
+          </w:rPr>
+          <m:t xml:space="preserve">, </m:t>
+        </m:r>
+        <m:acc>
+          <m:accPr>
+            <m:chr m:val="⃡"/>
+            <m:ctrlPr>
+              <w:rPr>
+                <w:rFonts w:ascii="Cambria Math" w:eastAsiaTheme="minorEastAsia" w:hAnsi="Cambria Math"/>
+                <w:i/>
+              </w:rPr>
+            </m:ctrlPr>
+          </m:accPr>
+          <m:e>
+            <m:r>
+              <w:rPr>
+                <w:rFonts w:ascii="Cambria Math" w:eastAsiaTheme="minorEastAsia" w:hAnsi="Cambria Math"/>
+              </w:rPr>
+              <m:t>AC</m:t>
+            </m:r>
+          </m:e>
+        </m:acc>
+        <m:r>
+          <w:rPr>
+            <w:rFonts w:ascii="Cambria Math" w:eastAsiaTheme="minorEastAsia" w:hAnsi="Cambria Math"/>
+          </w:rPr>
+          <m:t xml:space="preserve">, </m:t>
+        </m:r>
+        <m:acc>
+          <m:accPr>
+            <m:chr m:val="⃡"/>
+            <m:ctrlPr>
+              <w:rPr>
+                <w:rFonts w:ascii="Cambria Math" w:eastAsiaTheme="minorEastAsia" w:hAnsi="Cambria Math"/>
+                <w:i/>
+              </w:rPr>
+            </m:ctrlPr>
+          </m:accPr>
+          <m:e>
+            <m:r>
+              <w:rPr>
+                <w:rFonts w:ascii="Cambria Math" w:eastAsiaTheme="minorEastAsia" w:hAnsi="Cambria Math"/>
+              </w:rPr>
+              <m:t>CA</m:t>
+            </m:r>
+          </m:e>
+        </m:acc>
+        <m:r>
+          <w:rPr>
+            <w:rFonts w:ascii="Cambria Math" w:eastAsiaTheme="minorEastAsia" w:hAnsi="Cambria Math"/>
+          </w:rPr>
+          <m:t xml:space="preserve">, </m:t>
+        </m:r>
+        <m:acc>
+          <m:accPr>
+            <m:chr m:val="⃡"/>
+            <m:ctrlPr>
+              <w:rPr>
+                <w:rFonts w:ascii="Cambria Math" w:eastAsiaTheme="minorEastAsia" w:hAnsi="Cambria Math"/>
+                <w:i/>
+              </w:rPr>
+            </m:ctrlPr>
+          </m:accPr>
+          <m:e>
+            <m:r>
+              <w:rPr>
+                <w:rFonts w:ascii="Cambria Math" w:eastAsiaTheme="minorEastAsia" w:hAnsi="Cambria Math"/>
+              </w:rPr>
+              <m:t>CB</m:t>
+            </m:r>
+          </m:e>
+        </m:acc>
+      </m:oMath>
+      <w:r>
+        <w:rPr>
+          <w:rFonts w:eastAsiaTheme="minorEastAsia"/>
+        </w:rPr>
+        <w:t>.</w:t>
+      </w:r>
+    </w:p>
+    <w:p>
+      <w:pPr>
+        <w:pStyle w:val="ListParagraph"/>
+        <w:numPr>
+          <w:ilvl w:val="1"/>
+          <w:numId w:val="11"/>
+        </w:numPr>
+      </w:pPr>
+      <w:r>
+        <w:rPr>
+          <w:rFonts w:eastAsiaTheme="minorEastAsia"/>
+        </w:rPr>
+        <w:t xml:space="preserve">Name four angles that have the same vertex. </w:t>
+      </w:r>
+      <m:oMath>
+        <m:r>
+          <w:rPr>
+            <w:rFonts w:ascii="Cambria Math" w:eastAsiaTheme="minorEastAsia" w:hAnsi="Cambria Math"/>
+          </w:rPr>
+          <m:t>∠ABD, ∠DBC, ∠CBE, ∠EBA</m:t>
+        </m:r>
+      </m:oMath>
+      <w:r>
+        <w:rPr>
+          <w:rFonts w:eastAsiaTheme="minorEastAsia"/>
+        </w:rPr>
+        <w:t>.</w:t>
+      </w:r>
+    </w:p>
+    <w:p>
+      <w:pPr>
+        <w:pStyle w:val="ListParagraph"/>
+        <w:numPr>
+          <w:ilvl w:val="1"/>
+          <w:numId w:val="11"/>
+        </w:numPr>
+      </w:pPr>
+      <w:r>
+        <w:t xml:space="preserve">Name two pairs of opposite rays. </w:t>
+      </w:r>
+    </w:p>
+    <w:p>
+      <w:pPr>
+        <w:pStyle w:val="ListParagraph"/>
+        <w:ind w:left="1440"/>
+        <w:rPr>
+          <w:rFonts w:eastAsiaTheme="minorEastAsia"/>
+        </w:rPr>
+      </w:pPr>
+      <m:oMathPara>
+        <m:oMath>
+          <m:acc>
+            <m:accPr>
+              <m:chr m:val="⃗"/>
+              <m:ctrlPr>
+                <w:rPr>
+                  <w:rFonts w:ascii="Cambria Math" w:hAnsi="Cambria Math"/>
+                  <w:i/>
+                </w:rPr>
+              </m:ctrlPr>
+            </m:accPr>
+            <m:e>
+              <m:r>
+                <w:rPr>
+                  <w:rFonts w:ascii="Cambria Math" w:hAnsi="Cambria Math"/>
+                </w:rPr>
+                <m:t>BA</m:t>
+              </m:r>
+            </m:e>
+          </m:acc>
+          <m:r>
+            <w:rPr>
+              <w:rFonts w:ascii="Cambria Math" w:hAnsi="Cambria Math"/>
+            </w:rPr>
+            <m:t xml:space="preserve">, </m:t>
+          </m:r>
+          <m:acc>
+            <m:accPr>
+              <m:chr m:val="⃗"/>
+              <m:ctrlPr>
+                <w:rPr>
+                  <w:rFonts w:ascii="Cambria Math" w:hAnsi="Cambria Math"/>
+                  <w:i/>
+                </w:rPr>
+              </m:ctrlPr>
+            </m:accPr>
+            <m:e>
+              <m:r>
+                <w:rPr>
+                  <w:rFonts w:ascii="Cambria Math" w:hAnsi="Cambria Math"/>
+                </w:rPr>
+                <m:t>BC</m:t>
+              </m:r>
+            </m:e>
+          </m:acc>
+        </m:oMath>
+      </m:oMathPara>
+    </w:p>
+    <w:p>
+      <w:pPr>
+        <w:pStyle w:val="ListParagraph"/>
+        <w:ind w:left="1440"/>
+        <w:rPr>
+          <w:rFonts w:eastAsiaTheme="minorEastAsia"/>
+        </w:rPr>
+      </w:pPr>
+      <m:oMathPara>
+        <m:oMath>
+          <m:acc>
+            <m:accPr>
+              <m:chr m:val="⃗"/>
+              <m:ctrlPr>
+                <w:rPr>
+                  <w:rFonts w:ascii="Cambria Math" w:hAnsi="Cambria Math"/>
+                  <w:i/>
+                </w:rPr>
+              </m:ctrlPr>
+            </m:accPr>
+            <m:e>
+              <m:r>
+                <w:rPr>
+                  <w:rFonts w:ascii="Cambria Math" w:hAnsi="Cambria Math"/>
+                </w:rPr>
+                <m:t>BD</m:t>
+              </m:r>
+            </m:e>
+          </m:acc>
+          <m:r>
+            <w:rPr>
+              <w:rFonts w:ascii="Cambria Math" w:hAnsi="Cambria Math"/>
+            </w:rPr>
+            <m:t xml:space="preserve">, </m:t>
+          </m:r>
+          <m:acc>
+            <m:accPr>
+              <m:chr m:val="⃗"/>
+              <m:ctrlPr>
+                <w:rPr>
+                  <w:rFonts w:ascii="Cambria Math" w:hAnsi="Cambria Math"/>
+                  <w:i/>
+                </w:rPr>
+              </m:ctrlPr>
+            </m:accPr>
+            <m:e>
+              <m:r>
+                <w:rPr>
+                  <w:rFonts w:ascii="Cambria Math" w:hAnsi="Cambria Math"/>
+                </w:rPr>
+                <m:t>BE</m:t>
+              </m:r>
+            </m:e>
+          </m:acc>
+        </m:oMath>
+      </m:oMathPara>
+    </w:p>
+    <w:p>
+      <w:pPr>
+        <w:pStyle w:val="ListParagraph"/>
+        <w:numPr>
+          <w:ilvl w:val="0"/>
+          <w:numId w:val="8"/>
+        </w:numPr>
+      </w:pPr>
+      <w:r>
+        <w:t>Name the vertex of each angle.</w:t>
+      </w:r>
+    </w:p>
+    <w:p>
+      <w:pPr>
+        <w:pStyle w:val="ListParagraph"/>
+        <w:numPr>
+          <w:ilvl w:val="0"/>
+          <w:numId w:val="12"/>
+        </w:numPr>
+      </w:pPr>
+      <w:r>
+        <w:t xml:space="preserve">1 - </w:t>
+      </w:r>
+      <m:oMath>
+        <m:r>
+          <w:rPr>
+            <w:rFonts w:ascii="Cambria Math" w:hAnsi="Cambria Math"/>
+          </w:rPr>
+          <m:t>D</m:t>
+        </m:r>
+      </m:oMath>
+    </w:p>
+    <w:p>
+      <w:pPr>
+        <w:pStyle w:val="ListParagraph"/>
+        <w:numPr>
+          <w:ilvl w:val="0"/>
+          <w:numId w:val="12"/>
+        </w:numPr>
+      </w:pPr>
+      <w:r>
+        <w:t xml:space="preserve">3 - </w:t>
+      </w:r>
+      <m:oMath>
+        <m:r>
+          <w:rPr>
+            <w:rFonts w:ascii="Cambria Math" w:hAnsi="Cambria Math"/>
+          </w:rPr>
+          <m:t>A</m:t>
+        </m:r>
+      </m:oMath>
+    </w:p>
+    <w:p>
+      <w:pPr>
+        <w:pStyle w:val="ListParagraph"/>
+        <w:numPr>
+          <w:ilvl w:val="0"/>
+          <w:numId w:val="12"/>
+        </w:numPr>
+      </w:pPr>
+      <w:r>
+        <w:rPr>
+          <w:rFonts w:eastAsiaTheme="minorEastAsia"/>
+        </w:rPr>
+        <w:t xml:space="preserve">5 - </w:t>
+      </w:r>
+      <m:oMath>
+        <m:r>
+          <w:rPr>
+            <w:rFonts w:ascii="Cambria Math" w:eastAsiaTheme="minorEastAsia" w:hAnsi="Cambria Math"/>
+          </w:rPr>
+          <m:t>B</m:t>
+        </m:r>
+      </m:oMath>
+    </w:p>
+    <w:p>
+      <w:pPr>
+        <w:pStyle w:val="ListParagraph"/>
+        <w:numPr>
+          <w:ilvl w:val="0"/>
+          <w:numId w:val="8"/>
+        </w:numPr>
+      </w:pPr>
+      <w:r>
+        <w:t>Use 3 letters to name</w:t>
+      </w:r>
+      <w:r>
+        <w:t xml:space="preserve"> each angle.</w:t>
+      </w:r>
+    </w:p>
+    <w:p>
+      <w:pPr>
+        <w:pStyle w:val="ListParagraph"/>
+        <w:numPr>
+          <w:ilvl w:val="0"/>
+          <w:numId w:val="14"/>
+        </w:numPr>
+      </w:pPr>
+      <w:r>
+        <w:t xml:space="preserve">2 - </w:t>
+      </w:r>
+      <m:oMath>
+        <m:r>
+          <w:rPr>
+            <w:rFonts w:ascii="Cambria Math" w:hAnsi="Cambria Math"/>
+          </w:rPr>
+          <m:t>∠DEF</m:t>
+        </m:r>
+      </m:oMath>
+    </w:p>
+    <w:p>
+      <w:pPr>
+        <w:pStyle w:val="ListParagraph"/>
+        <w:numPr>
+          <w:ilvl w:val="0"/>
+          <w:numId w:val="14"/>
+        </w:numPr>
+      </w:pPr>
+      <w:r>
+        <w:rPr>
+          <w:rFonts w:eastAsiaTheme="minorEastAsia"/>
+        </w:rPr>
+        <w:t xml:space="preserve">4 - </w:t>
+      </w:r>
+      <m:oMath>
+        <m:r>
+          <w:rPr>
+            <w:rFonts w:ascii="Cambria Math" w:eastAsiaTheme="minorEastAsia" w:hAnsi="Cambria Math"/>
+          </w:rPr>
+          <m:t>∠BCE</m:t>
+        </m:r>
+      </m:oMath>
+    </w:p>
+    <w:p>
+      <w:pPr>
+        <w:pStyle w:val="ListParagraph"/>
+        <w:numPr>
+          <w:ilvl w:val="0"/>
+          <w:numId w:val="14"/>
+        </w:numPr>
+      </w:pPr>
+      <w:r>
+        <w:rPr>
+          <w:rFonts w:eastAsiaTheme="minorEastAsia"/>
+        </w:rPr>
+        <w:t xml:space="preserve">6 - </w:t>
+      </w:r>
+      <m:oMath>
+        <m:r>
+          <w:rPr>
+            <w:rFonts w:ascii="Cambria Math" w:eastAsiaTheme="minorEastAsia" w:hAnsi="Cambria Math"/>
+          </w:rPr>
+          <m:t>∠EFA</m:t>
+        </m:r>
+      </m:oMath>
+    </w:p>
+    <w:p>
+      <w:pPr>
+        <w:pStyle w:val="ListParagraph"/>
+        <w:numPr>
+          <w:ilvl w:val="0"/>
+          <w:numId w:val="8"/>
+        </w:numPr>
+      </w:pPr>
+      <w:r>
+        <w:t>Name 4 collinear points.</w:t>
+      </w:r>
+      <w:r>
+        <w:t xml:space="preserve"> </w:t>
+      </w:r>
+      <m:oMath>
+        <m:bar>
+          <m:barPr>
+            <m:pos m:val="top"/>
+            <m:ctrlPr>
+              <w:rPr>
+                <w:rFonts w:ascii="Cambria Math" w:hAnsi="Cambria Math"/>
+                <w:i/>
+              </w:rPr>
+            </m:ctrlPr>
+          </m:barPr>
+          <m:e>
+            <m:r>
+              <w:rPr>
+                <w:rFonts w:ascii="Cambria Math" w:hAnsi="Cambria Math"/>
+              </w:rPr>
+              <m:t>BN</m:t>
+            </m:r>
+          </m:e>
+        </m:bar>
+        <m:r>
+          <w:rPr>
+            <w:rFonts w:ascii="Cambria Math" w:hAnsi="Cambria Math"/>
+          </w:rPr>
+          <m:t xml:space="preserve">, </m:t>
+        </m:r>
+        <m:bar>
+          <m:barPr>
+            <m:pos m:val="top"/>
+            <m:ctrlPr>
+              <w:rPr>
+                <w:rFonts w:ascii="Cambria Math" w:hAnsi="Cambria Math"/>
+                <w:i/>
+              </w:rPr>
+            </m:ctrlPr>
+          </m:barPr>
+          <m:e>
+            <m:r>
+              <w:rPr>
+                <w:rFonts w:ascii="Cambria Math" w:hAnsi="Cambria Math"/>
+              </w:rPr>
+              <m:t>BR</m:t>
+            </m:r>
+          </m:e>
+        </m:bar>
+        <m:r>
+          <w:rPr>
+            <w:rFonts w:ascii="Cambria Math" w:hAnsi="Cambria Math"/>
+          </w:rPr>
+          <m:t xml:space="preserve">, </m:t>
+        </m:r>
+        <m:bar>
+          <m:barPr>
+            <m:pos m:val="top"/>
+            <m:ctrlPr>
+              <w:rPr>
+                <w:rFonts w:ascii="Cambria Math" w:hAnsi="Cambria Math"/>
+                <w:i/>
+              </w:rPr>
+            </m:ctrlPr>
+          </m:barPr>
+          <m:e>
+            <m:r>
+              <w:rPr>
+                <w:rFonts w:ascii="Cambria Math" w:hAnsi="Cambria Math"/>
+              </w:rPr>
+              <m:t>BW</m:t>
+            </m:r>
+          </m:e>
+        </m:bar>
+        <m:r>
+          <w:rPr>
+            <w:rFonts w:ascii="Cambria Math" w:hAnsi="Cambria Math"/>
+          </w:rPr>
+          <m:t xml:space="preserve">, </m:t>
+        </m:r>
+        <m:bar>
+          <m:barPr>
+            <m:pos m:val="top"/>
+            <m:ctrlPr>
+              <w:rPr>
+                <w:rFonts w:ascii="Cambria Math" w:hAnsi="Cambria Math"/>
+                <w:i/>
+              </w:rPr>
+            </m:ctrlPr>
+          </m:barPr>
+          <m:e>
+            <m:r>
+              <w:rPr>
+                <w:rFonts w:ascii="Cambria Math" w:hAnsi="Cambria Math"/>
+              </w:rPr>
+              <m:t>NR</m:t>
+            </m:r>
+          </m:e>
+        </m:bar>
+      </m:oMath>
+    </w:p>
+    <w:p>
+      <w:pPr>
+        <w:pStyle w:val="ListParagraph"/>
+        <w:numPr>
+          <w:ilvl w:val="0"/>
+          <w:numId w:val="8"/>
+        </w:numPr>
+      </w:pPr>
+      <w:r>
+        <w:rPr>
+          <w:rFonts w:eastAsiaTheme="minorEastAsia"/>
+        </w:rPr>
+        <w:t xml:space="preserve">If point </w:t>
+      </w:r>
+      <m:oMath>
+        <m:r>
+          <w:rPr>
+            <w:rFonts w:ascii="Cambria Math" w:eastAsiaTheme="minorEastAsia" w:hAnsi="Cambria Math"/>
+          </w:rPr>
+          <m:t>N</m:t>
+        </m:r>
+      </m:oMath>
+      <w:r>
+        <w:rPr>
+          <w:rFonts w:eastAsiaTheme="minorEastAsia"/>
+        </w:rPr>
+        <w:t xml:space="preserve"> is the midpoint </w:t>
+      </w:r>
+      <m:oMath>
+        <m:bar>
+          <m:barPr>
+            <m:pos m:val="top"/>
+            <m:ctrlPr>
+              <w:rPr>
+                <w:rFonts w:ascii="Cambria Math" w:eastAsiaTheme="minorEastAsia" w:hAnsi="Cambria Math"/>
+                <w:i/>
+              </w:rPr>
+            </m:ctrlPr>
+          </m:barPr>
+          <m:e>
+            <m:r>
+              <w:rPr>
+                <w:rFonts w:ascii="Cambria Math" w:eastAsiaTheme="minorEastAsia" w:hAnsi="Cambria Math"/>
+              </w:rPr>
+              <m:t>BW</m:t>
+            </m:r>
+          </m:e>
+        </m:bar>
+      </m:oMath>
+      <w:r>
+        <w:rPr>
+          <w:rFonts w:eastAsiaTheme="minorEastAsia"/>
+        </w:rPr>
+        <w:t>, name two segments that have the same length.</w:t>
+      </w:r>
+      <w:r>
+        <w:rPr>
+          <w:rFonts w:eastAsiaTheme="minorEastAsia"/>
+        </w:rPr>
+        <w:t xml:space="preserve"> </w:t>
+      </w:r>
+      <m:oMath>
+        <m:bar>
+          <m:barPr>
+            <m:pos m:val="top"/>
+            <m:ctrlPr>
+              <w:rPr>
+                <w:rFonts w:ascii="Cambria Math" w:eastAsiaTheme="minorEastAsia" w:hAnsi="Cambria Math"/>
+                <w:i/>
+              </w:rPr>
+            </m:ctrlPr>
+          </m:barPr>
+          <m:e>
+            <m:r>
+              <w:rPr>
+                <w:rFonts w:ascii="Cambria Math" w:eastAsiaTheme="minorEastAsia" w:hAnsi="Cambria Math"/>
+              </w:rPr>
+              <m:t>BN</m:t>
+            </m:r>
+          </m:e>
+        </m:bar>
+        <m:r>
+          <w:rPr>
+            <w:rFonts w:ascii="Cambria Math" w:eastAsiaTheme="minorEastAsia" w:hAnsi="Cambria Math"/>
+          </w:rPr>
+          <m:t xml:space="preserve">, </m:t>
+        </m:r>
+        <m:bar>
+          <m:barPr>
+            <m:pos m:val="top"/>
+            <m:ctrlPr>
+              <w:rPr>
+                <w:rFonts w:ascii="Cambria Math" w:eastAsiaTheme="minorEastAsia" w:hAnsi="Cambria Math"/>
+                <w:i/>
+              </w:rPr>
+            </m:ctrlPr>
+          </m:barPr>
+          <m:e>
+            <m:r>
+              <w:rPr>
+                <w:rFonts w:ascii="Cambria Math" w:eastAsiaTheme="minorEastAsia" w:hAnsi="Cambria Math"/>
+              </w:rPr>
+              <m:t>NW</m:t>
+            </m:r>
+          </m:e>
+        </m:bar>
+      </m:oMath>
+    </w:p>
+    <w:p>
+      <w:pPr>
+        <w:pStyle w:val="ListParagraph"/>
+        <w:numPr>
+          <w:ilvl w:val="0"/>
+          <w:numId w:val="8"/>
+        </w:numPr>
+      </w:pPr>
+      <w:r>
+        <w:rPr>
+          <w:rFonts w:eastAsiaTheme="minorEastAsia"/>
+        </w:rPr>
+        <w:t>Name different triangles that appear in the diagram.</w:t>
+      </w:r>
+    </w:p>
+    <w:p>
+      <w:pPr>
+        <w:pStyle w:val="ListParagraph"/>
+        <w:rPr>
+          <w:rFonts w:eastAsiaTheme="minorEastAsia"/>
+        </w:rPr>
+      </w:pPr>
+      <m:oMathPara>
+        <m:oMath>
+          <m:r>
+            <w:rPr>
+              <w:rFonts w:ascii="Cambria Math" w:eastAsiaTheme="minorEastAsia" w:hAnsi="Cambria Math"/>
+            </w:rPr>
+            <m:t>△</m:t>
+          </m:r>
+          <m:r>
+            <w:rPr>
+              <w:rFonts w:ascii="Cambria Math" w:eastAsiaTheme="minorEastAsia" w:hAnsi="Cambria Math"/>
+            </w:rPr>
+            <m:t xml:space="preserve">ABN, </m:t>
+          </m:r>
+          <m:r>
+            <w:rPr>
+              <w:rFonts w:ascii="Cambria Math" w:eastAsiaTheme="minorEastAsia" w:hAnsi="Cambria Math"/>
+            </w:rPr>
+            <m:t>△</m:t>
+          </m:r>
+          <m:r>
+            <w:rPr>
+              <w:rFonts w:ascii="Cambria Math" w:eastAsiaTheme="minorEastAsia" w:hAnsi="Cambria Math"/>
+            </w:rPr>
+            <m:t xml:space="preserve">NKR, </m:t>
+          </m:r>
+          <m:r>
+            <w:rPr>
+              <w:rFonts w:ascii="Cambria Math" w:eastAsiaTheme="minorEastAsia" w:hAnsi="Cambria Math"/>
+            </w:rPr>
+            <m:t>△</m:t>
+          </m:r>
+          <m:r>
+            <w:rPr>
+              <w:rFonts w:ascii="Cambria Math" w:eastAsiaTheme="minorEastAsia" w:hAnsi="Cambria Math"/>
+            </w:rPr>
+            <m:t xml:space="preserve">NTR, </m:t>
+          </m:r>
+          <m:r>
+            <w:rPr>
+              <w:rFonts w:ascii="Cambria Math" w:eastAsiaTheme="minorEastAsia" w:hAnsi="Cambria Math"/>
+            </w:rPr>
+            <m:t>△</m:t>
+          </m:r>
+          <m:r>
+            <w:rPr>
+              <w:rFonts w:ascii="Cambria Math" w:eastAsiaTheme="minorEastAsia" w:hAnsi="Cambria Math"/>
+            </w:rPr>
+            <m:t>RTW,</m:t>
+          </m:r>
+          <m:r>
+            <w:rPr>
+              <w:rFonts w:ascii="Cambria Math" w:eastAsiaTheme="minorEastAsia" w:hAnsi="Cambria Math"/>
+            </w:rPr>
+            <m:t>△</m:t>
+          </m:r>
+          <m:r>
+            <w:rPr>
+              <w:rFonts w:ascii="Cambria Math" w:eastAsiaTheme="minorEastAsia" w:hAnsi="Cambria Math"/>
+            </w:rPr>
+            <m:t>NTW</m:t>
+          </m:r>
+        </m:oMath>
+      </m:oMathPara>
+    </w:p>
+    <w:p>
+      <w:pPr>
+        <w:pStyle w:val="ListParagraph"/>
+        <w:numPr>
+          <w:ilvl w:val="0"/>
+          <w:numId w:val="8"/>
+        </w:numPr>
+      </w:pPr>
+      <w:r>
+        <w:t xml:space="preserve">Name each angle that has point </w:t>
+      </w:r>
+      <m:oMath>
+        <m:r>
+          <w:rPr>
+            <w:rFonts w:ascii="Cambria Math" w:hAnsi="Cambria Math"/>
+          </w:rPr>
+          <m:t>R</m:t>
+        </m:r>
+      </m:oMath>
+      <w:r>
+        <w:rPr>
+          <w:rFonts w:eastAsiaTheme="minorEastAsia"/>
+        </w:rPr>
+        <w:t xml:space="preserve"> as its vertex. </w:t>
+      </w:r>
+      <m:oMath>
+        <m:r>
+          <w:rPr>
+            <w:rFonts w:ascii="Cambria Math" w:eastAsiaTheme="minorEastAsia" w:hAnsi="Cambria Math"/>
+          </w:rPr>
+          <m:t>∠NRK, ∠NRT</m:t>
+        </m:r>
+      </m:oMath>
+    </w:p>
+    <w:p>
+      <w:pPr>
+        <w:pStyle w:val="ListParagraph"/>
+        <w:numPr>
+          <w:ilvl w:val="0"/>
+          <w:numId w:val="8"/>
+        </w:numPr>
+      </w:pPr>
+      <w:r>
+        <w:t xml:space="preserve">Name </w:t>
+      </w:r>
+      <w:r>
+        <w:t>an</w:t>
+      </w:r>
+      <w:r>
+        <w:t xml:space="preserve"> angle that is not an angle of a triangle.</w:t>
+      </w:r>
+      <w:r>
+        <w:t xml:space="preserve"> </w:t>
+      </w:r>
+      <m:oMath>
+        <m:r>
+          <w:rPr>
+            <w:rFonts w:ascii="Cambria Math" w:hAnsi="Cambria Math"/>
+          </w:rPr>
+          <m:t>∠ANT</m:t>
+        </m:r>
+      </m:oMath>
+    </w:p>
+    <w:p>
+      <w:pPr>
+        <w:pStyle w:val="ListParagraph"/>
+        <w:numPr>
+          <w:ilvl w:val="0"/>
+          <w:numId w:val="8"/>
+        </w:numPr>
+      </w:pPr>
+      <w:r>
+        <w:rPr>
+          <w:rFonts w:eastAsiaTheme="minorEastAsia"/>
+        </w:rPr>
+        <w:t xml:space="preserve">Name two pairs of opposite rays. </w:t>
+      </w:r>
+    </w:p>
+    <w:p>
+      <w:pPr>
+        <w:pStyle w:val="ListParagraph"/>
+        <w:rPr>
+          <w:rFonts w:eastAsiaTheme="minorEastAsia"/>
+        </w:rPr>
+      </w:pPr>
+      <m:oMath>
+        <m:acc>
+          <m:accPr>
+            <m:chr m:val="⃗"/>
+            <m:ctrlPr>
+              <w:rPr>
+                <w:rFonts w:ascii="Cambria Math" w:eastAsiaTheme="minorEastAsia" w:hAnsi="Cambria Math"/>
+                <w:i/>
+              </w:rPr>
+            </m:ctrlPr>
+          </m:accPr>
+          <m:e>
+            <m:r>
+              <w:rPr>
+                <w:rFonts w:ascii="Cambria Math" w:eastAsiaTheme="minorEastAsia" w:hAnsi="Cambria Math"/>
+              </w:rPr>
+              <m:t>NB</m:t>
+            </m:r>
+          </m:e>
+        </m:acc>
+        <m:r>
+          <w:rPr>
+            <w:rFonts w:ascii="Cambria Math" w:eastAsiaTheme="minorEastAsia" w:hAnsi="Cambria Math"/>
+          </w:rPr>
+          <m:t xml:space="preserve">, </m:t>
+        </m:r>
+        <m:acc>
+          <m:accPr>
+            <m:chr m:val="⃗"/>
+            <m:ctrlPr>
+              <w:rPr>
+                <w:rFonts w:ascii="Cambria Math" w:eastAsiaTheme="minorEastAsia" w:hAnsi="Cambria Math"/>
+                <w:i/>
+              </w:rPr>
+            </m:ctrlPr>
+          </m:accPr>
+          <m:e>
+            <m:r>
+              <w:rPr>
+                <w:rFonts w:ascii="Cambria Math" w:eastAsiaTheme="minorEastAsia" w:hAnsi="Cambria Math"/>
+              </w:rPr>
+              <m:t>NW</m:t>
+            </m:r>
+          </m:e>
+        </m:acc>
+      </m:oMath>
+      <w:r>
+        <w:rPr>
+          <w:rFonts w:eastAsiaTheme="minorEastAsia"/>
+        </w:rPr>
+        <w:t xml:space="preserve"> </w:t>
+      </w:r>
+    </w:p>
+    <w:p>
+      <w:pPr>
+        <w:pStyle w:val="ListParagraph"/>
+        <w:rPr>
+          <w:rFonts w:eastAsiaTheme="minorEastAsia"/>
+        </w:rPr>
+      </w:pPr>
+      <m:oMathPara>
+        <m:oMathParaPr>
+          <m:jc m:val="left"/>
+        </m:oMathParaPr>
+        <m:oMath>
+          <m:acc>
+            <m:accPr>
+              <m:chr m:val="⃗"/>
+              <m:ctrlPr>
+                <w:rPr>
+                  <w:rFonts w:ascii="Cambria Math" w:eastAsiaTheme="minorEastAsia" w:hAnsi="Cambria Math"/>
+                  <w:i/>
+                </w:rPr>
+              </m:ctrlPr>
+            </m:accPr>
+            <m:e>
+              <m:r>
+                <w:rPr>
+                  <w:rFonts w:ascii="Cambria Math" w:eastAsiaTheme="minorEastAsia" w:hAnsi="Cambria Math"/>
+                </w:rPr>
+                <m:t>RB</m:t>
+              </m:r>
+            </m:e>
+          </m:acc>
+          <m:r>
+            <w:rPr>
+              <w:rFonts w:ascii="Cambria Math" w:eastAsiaTheme="minorEastAsia" w:hAnsi="Cambria Math"/>
+            </w:rPr>
+            <m:t xml:space="preserve">, </m:t>
+          </m:r>
+          <m:acc>
+            <m:accPr>
+              <m:chr m:val="⃗"/>
+              <m:ctrlPr>
+                <w:rPr>
+                  <w:rFonts w:ascii="Cambria Math" w:eastAsiaTheme="minorEastAsia" w:hAnsi="Cambria Math"/>
+                  <w:i/>
+                </w:rPr>
+              </m:ctrlPr>
+            </m:accPr>
+            <m:e>
+              <m:r>
+                <w:rPr>
+                  <w:rFonts w:ascii="Cambria Math" w:eastAsiaTheme="minorEastAsia" w:hAnsi="Cambria Math"/>
+                </w:rPr>
+                <m:t>RW</m:t>
+              </m:r>
+            </m:e>
+          </m:acc>
+        </m:oMath>
+      </m:oMathPara>
+    </w:p>
+    <w:p>
+      <w:pPr>
+        <w:pStyle w:val="ListParagraph"/>
+        <w:numPr>
+          <w:ilvl w:val="0"/>
+          <w:numId w:val="8"/>
+        </w:numPr>
+      </w:pPr>
+      <w:r>
+        <w:t xml:space="preserve">Name a segment that is a side of two different triangles. </w:t>
+      </w:r>
+      <m:oMath>
+        <m:bar>
+          <m:barPr>
+            <m:pos m:val="top"/>
+            <m:ctrlPr>
+              <w:rPr>
+                <w:rFonts w:ascii="Cambria Math" w:hAnsi="Cambria Math"/>
+                <w:i/>
+              </w:rPr>
+            </m:ctrlPr>
+          </m:barPr>
+          <m:e>
+            <m:r>
+              <w:rPr>
+                <w:rFonts w:ascii="Cambria Math" w:hAnsi="Cambria Math"/>
+              </w:rPr>
+              <m:t>NT</m:t>
+            </m:r>
+          </m:e>
+        </m:bar>
+        <m:r>
+          <w:rPr>
+            <w:rFonts w:ascii="Cambria Math" w:eastAsiaTheme="minorEastAsia" w:hAnsi="Cambria Math"/>
+          </w:rPr>
+          <m:t xml:space="preserve">, </m:t>
+        </m:r>
+        <m:bar>
+          <m:barPr>
+            <m:pos m:val="top"/>
+            <m:ctrlPr>
+              <w:rPr>
+                <w:rFonts w:ascii="Cambria Math" w:eastAsiaTheme="minorEastAsia" w:hAnsi="Cambria Math"/>
+                <w:i/>
+              </w:rPr>
+            </m:ctrlPr>
+          </m:barPr>
+          <m:e>
+            <m:r>
+              <w:rPr>
+                <w:rFonts w:ascii="Cambria Math" w:eastAsiaTheme="minorEastAsia" w:hAnsi="Cambria Math"/>
+              </w:rPr>
+              <m:t>RT</m:t>
+            </m:r>
+          </m:e>
+        </m:bar>
+        <m:r>
+          <w:rPr>
+            <w:rFonts w:ascii="Cambria Math" w:eastAsiaTheme="minorEastAsia" w:hAnsi="Cambria Math"/>
+          </w:rPr>
+          <m:t xml:space="preserve">, </m:t>
+        </m:r>
+        <m:bar>
+          <m:barPr>
+            <m:pos m:val="top"/>
+            <m:ctrlPr>
+              <w:rPr>
+                <w:rFonts w:ascii="Cambria Math" w:eastAsiaTheme="minorEastAsia" w:hAnsi="Cambria Math"/>
+                <w:i/>
+              </w:rPr>
+            </m:ctrlPr>
+          </m:barPr>
+          <m:e>
+            <m:r>
+              <w:rPr>
+                <w:rFonts w:ascii="Cambria Math" w:eastAsiaTheme="minorEastAsia" w:hAnsi="Cambria Math"/>
+              </w:rPr>
+              <m:t>RK</m:t>
+            </m:r>
+          </m:e>
+        </m:bar>
+      </m:oMath>
+    </w:p>
+    <w:p>
+      <w:pPr>
+        <w:pStyle w:val="ListParagraph"/>
+        <w:numPr>
+          <w:ilvl w:val="0"/>
+          <w:numId w:val="8"/>
+        </w:numPr>
+      </w:pPr>
+      <w:r>
+        <w:t xml:space="preserve">To prove </w:t>
+      </w:r>
+      <m:oMath>
+        <m:r>
+          <w:rPr>
+            <w:rFonts w:ascii="Cambria Math" w:hAnsi="Cambria Math"/>
+          </w:rPr>
+          <m:t>R</m:t>
+        </m:r>
+      </m:oMath>
+      <w:r>
+        <w:rPr>
+          <w:rFonts w:eastAsiaTheme="minorEastAsia"/>
+        </w:rPr>
+        <w:t xml:space="preserve"> is the midpoint of </w:t>
+      </w:r>
+      <m:oMath>
+        <m:bar>
+          <m:barPr>
+            <m:pos m:val="top"/>
+            <m:ctrlPr>
+              <w:rPr>
+                <w:rFonts w:ascii="Cambria Math" w:eastAsiaTheme="minorEastAsia" w:hAnsi="Cambria Math"/>
+                <w:i/>
+              </w:rPr>
+            </m:ctrlPr>
+          </m:barPr>
+          <m:e>
+            <m:r>
+              <w:rPr>
+                <w:rFonts w:ascii="Cambria Math" w:eastAsiaTheme="minorEastAsia" w:hAnsi="Cambria Math"/>
+              </w:rPr>
+              <m:t>WN</m:t>
+            </m:r>
+          </m:e>
+        </m:bar>
+      </m:oMath>
+      <w:r>
+        <w:rPr>
+          <w:rFonts w:eastAsiaTheme="minorEastAsia"/>
+        </w:rPr>
+        <w:t xml:space="preserve">, which two segments must be demonstrated to have the same length? </w:t>
+      </w:r>
+      <m:oMath>
+        <m:bar>
+          <m:barPr>
+            <m:pos m:val="top"/>
+            <m:ctrlPr>
+              <w:rPr>
+                <w:rFonts w:ascii="Cambria Math" w:eastAsiaTheme="minorEastAsia" w:hAnsi="Cambria Math"/>
+                <w:i/>
+              </w:rPr>
+            </m:ctrlPr>
+          </m:barPr>
+          <m:e>
+            <m:r>
+              <w:rPr>
+                <w:rFonts w:ascii="Cambria Math" w:eastAsiaTheme="minorEastAsia" w:hAnsi="Cambria Math"/>
+              </w:rPr>
+              <m:t>NR</m:t>
+            </m:r>
+          </m:e>
+        </m:bar>
+        <m:r>
+          <w:rPr>
+            <w:rFonts w:ascii="Cambria Math" w:eastAsiaTheme="minorEastAsia" w:hAnsi="Cambria Math"/>
+          </w:rPr>
+          <m:t xml:space="preserve">, </m:t>
+        </m:r>
+        <m:bar>
+          <m:barPr>
+            <m:pos m:val="top"/>
+            <m:ctrlPr>
+              <w:rPr>
+                <w:rFonts w:ascii="Cambria Math" w:eastAsiaTheme="minorEastAsia" w:hAnsi="Cambria Math"/>
+                <w:i/>
+              </w:rPr>
+            </m:ctrlPr>
+          </m:barPr>
+          <m:e>
+            <m:r>
+              <w:rPr>
+                <w:rFonts w:ascii="Cambria Math" w:eastAsiaTheme="minorEastAsia" w:hAnsi="Cambria Math"/>
+              </w:rPr>
+              <m:t>RW</m:t>
+            </m:r>
+          </m:e>
+        </m:bar>
+      </m:oMath>
+    </w:p>
+    <w:p>
+      <w:pPr>
+        <w:pStyle w:val="ListParagraph"/>
+        <w:numPr>
+          <w:ilvl w:val="0"/>
+          <w:numId w:val="8"/>
+        </w:numPr>
+      </w:pPr>
+      <w:r>
+        <w:rPr>
+          <w:rFonts w:eastAsiaTheme="minorEastAsia"/>
+        </w:rPr>
+        <w:br w:type="column"/>
+      </w:r>
+      <w:r>
+        <w:rPr>
+          <w:rFonts w:eastAsiaTheme="minorEastAsia"/>
+        </w:rPr>
+        <w:lastRenderedPageBreak/>
+        <w:t>Write the reverse of each of the following definitions.</w:t>
+      </w:r>
+    </w:p>
+    <w:p>
+      <w:pPr>
+        <w:pStyle w:val="ListParagraph"/>
+        <w:numPr>
+          <w:ilvl w:val="0"/>
+          <w:numId w:val="15"/>
+        </w:numPr>
+      </w:pPr>
+      <w:r>
+        <w:t>An acute angle is an angle whose measure is less than 90.</w:t>
+      </w:r>
+    </w:p>
+    <w:p>
+      <w:pPr>
+        <w:pStyle w:val="ListParagraph"/>
+        <w:ind w:left="1080"/>
+      </w:pPr>
+      <w:r>
+        <w:t>An angle whose measure is less than 90 is an acute angle.</w:t>
+      </w:r>
+    </w:p>
+    <w:p>
+      <w:pPr>
+        <w:pStyle w:val="ListParagraph"/>
+        <w:numPr>
+          <w:ilvl w:val="0"/>
+          <w:numId w:val="15"/>
+        </w:numPr>
+      </w:pPr>
+      <w:r>
+        <w:t>An equilateral triangle is a triangle having three sides equal in length.</w:t>
+      </w:r>
+    </w:p>
+    <w:p>
+      <w:pPr>
+        <w:pStyle w:val="ListParagraph"/>
+        <w:ind w:left="1080"/>
+      </w:pPr>
+      <w:r>
+        <w:t>A triangle having three sides equal in length is an equilateral triangle.</w:t>
+      </w:r>
+    </w:p>
+    <w:p>
+      <w:pPr>
+        <w:pStyle w:val="ListParagraph"/>
+        <w:numPr>
+          <w:ilvl w:val="0"/>
+          <w:numId w:val="15"/>
+        </w:numPr>
+      </w:pPr>
+      <w:r>
+        <w:t>A bisector of an angle is the ray (or segment) that divides the angle into two congruent angles.</w:t>
+      </w:r>
+    </w:p>
+    <w:p>
+      <w:pPr>
+        <w:pStyle w:val="ListParagraph"/>
+        <w:ind w:left="1080"/>
+      </w:pPr>
+      <w:r>
+        <w:t>The ray (or segment) that divides the angle into two congruent angles is a bisector of an angle.</w:t>
+      </w:r>
+    </w:p>
+    <w:p>
+      <w:pPr>
+        <w:pStyle w:val="ListParagraph"/>
+        <w:numPr>
+          <w:ilvl w:val="0"/>
+          <w:numId w:val="8"/>
+        </w:numPr>
+      </w:pPr>
+      <w:r>
+        <w:t>Identify each of the following as an example of inductive or deductive reasoning.</w:t>
       </w:r>
     </w:p>
     <w:p/>
@@ -854,6 +2349,92 @@
     </w:lvl>
   </w:abstractNum>
   <w:abstractNum w:abstractNumId="1" w15:restartNumberingAfterBreak="0">
+    <w:nsid w:val="090E01BB"/>
+    <w:multiLevelType w:val="hybridMultilevel"/>
+    <w:tmpl w:val="5CDE0F12"/>
+    <w:lvl w:ilvl="0" w:tplc="04090019">
+      <w:start w:val="1"/>
+      <w:numFmt w:val="lowerLetter"/>
+      <w:lvlText w:val="%1."/>
+      <w:lvlJc w:val="left"/>
+      <w:pPr>
+        <w:ind w:left="1080" w:hanging="360"/>
+      </w:pPr>
+    </w:lvl>
+    <w:lvl w:ilvl="1" w:tplc="04090019" w:tentative="1">
+      <w:start w:val="1"/>
+      <w:numFmt w:val="lowerLetter"/>
+      <w:lvlText w:val="%2."/>
+      <w:lvlJc w:val="left"/>
+      <w:pPr>
+        <w:ind w:left="1800" w:hanging="360"/>
+      </w:pPr>
+    </w:lvl>
+    <w:lvl w:ilvl="2" w:tplc="0409001B" w:tentative="1">
+      <w:start w:val="1"/>
+      <w:numFmt w:val="lowerRoman"/>
+      <w:lvlText w:val="%3."/>
+      <w:lvlJc w:val="right"/>
+      <w:pPr>
+        <w:ind w:left="2520" w:hanging="180"/>
+      </w:pPr>
+    </w:lvl>
+    <w:lvl w:ilvl="3" w:tplc="0409000F" w:tentative="1">
+      <w:start w:val="1"/>
+      <w:numFmt w:val="decimal"/>
+      <w:lvlText w:val="%4."/>
+      <w:lvlJc w:val="left"/>
+      <w:pPr>
+        <w:ind w:left="3240" w:hanging="360"/>
+      </w:pPr>
+    </w:lvl>
+    <w:lvl w:ilvl="4" w:tplc="04090019" w:tentative="1">
+      <w:start w:val="1"/>
+      <w:numFmt w:val="lowerLetter"/>
+      <w:lvlText w:val="%5."/>
+      <w:lvlJc w:val="left"/>
+      <w:pPr>
+        <w:ind w:left="3960" w:hanging="360"/>
+      </w:pPr>
+    </w:lvl>
+    <w:lvl w:ilvl="5" w:tplc="0409001B" w:tentative="1">
+      <w:start w:val="1"/>
+      <w:numFmt w:val="lowerRoman"/>
+      <w:lvlText w:val="%6."/>
+      <w:lvlJc w:val="right"/>
+      <w:pPr>
+        <w:ind w:left="4680" w:hanging="180"/>
+      </w:pPr>
+    </w:lvl>
+    <w:lvl w:ilvl="6" w:tplc="0409000F" w:tentative="1">
+      <w:start w:val="1"/>
+      <w:numFmt w:val="decimal"/>
+      <w:lvlText w:val="%7."/>
+      <w:lvlJc w:val="left"/>
+      <w:pPr>
+        <w:ind w:left="5400" w:hanging="360"/>
+      </w:pPr>
+    </w:lvl>
+    <w:lvl w:ilvl="7" w:tplc="04090019" w:tentative="1">
+      <w:start w:val="1"/>
+      <w:numFmt w:val="lowerLetter"/>
+      <w:lvlText w:val="%8."/>
+      <w:lvlJc w:val="left"/>
+      <w:pPr>
+        <w:ind w:left="6120" w:hanging="360"/>
+      </w:pPr>
+    </w:lvl>
+    <w:lvl w:ilvl="8" w:tplc="0409001B" w:tentative="1">
+      <w:start w:val="1"/>
+      <w:numFmt w:val="lowerRoman"/>
+      <w:lvlText w:val="%9."/>
+      <w:lvlJc w:val="right"/>
+      <w:pPr>
+        <w:ind w:left="6840" w:hanging="180"/>
+      </w:pPr>
+    </w:lvl>
+  </w:abstractNum>
+  <w:abstractNum w:abstractNumId="2" w15:restartNumberingAfterBreak="0">
     <w:nsid w:val="26647483"/>
     <w:multiLevelType w:val="hybridMultilevel"/>
     <w:tmpl w:val="19B6B704"/>
@@ -966,7 +2547,7 @@
       </w:rPr>
     </w:lvl>
   </w:abstractNum>
-  <w:abstractNum w:abstractNumId="2" w15:restartNumberingAfterBreak="0">
+  <w:abstractNum w:abstractNumId="3" w15:restartNumberingAfterBreak="0">
     <w:nsid w:val="27F33D06"/>
     <w:multiLevelType w:val="hybridMultilevel"/>
     <w:tmpl w:val="7D9C2C12"/>
@@ -1079,7 +2660,7 @@
       </w:rPr>
     </w:lvl>
   </w:abstractNum>
-  <w:abstractNum w:abstractNumId="3" w15:restartNumberingAfterBreak="0">
+  <w:abstractNum w:abstractNumId="4" w15:restartNumberingAfterBreak="0">
     <w:nsid w:val="27FC3076"/>
     <w:multiLevelType w:val="hybridMultilevel"/>
     <w:tmpl w:val="9AD45B12"/>
@@ -1165,93 +2746,265 @@
       </w:pPr>
     </w:lvl>
   </w:abstractNum>
-  <w:abstractNum w:abstractNumId="4" w15:restartNumberingAfterBreak="0">
-    <w:nsid w:val="36245199"/>
+  <w:abstractNum w:abstractNumId="5" w15:restartNumberingAfterBreak="0">
+    <w:nsid w:val="3046242D"/>
     <w:multiLevelType w:val="hybridMultilevel"/>
-    <w:tmpl w:val="37A63C00"/>
-    <w:lvl w:ilvl="0" w:tplc="0409000F">
+    <w:tmpl w:val="3AEE431E"/>
+    <w:lvl w:ilvl="0" w:tplc="FFFFFFFF">
       <w:start w:val="1"/>
       <w:numFmt w:val="decimal"/>
       <w:lvlText w:val="%1."/>
       <w:lvlJc w:val="left"/>
       <w:pPr>
-        <w:ind w:left="720" w:hanging="360"/>
-      </w:pPr>
-    </w:lvl>
-    <w:lvl w:ilvl="1" w:tplc="04090019" w:tentative="1">
+        <w:ind w:left="360" w:hanging="360"/>
+      </w:pPr>
+    </w:lvl>
+    <w:lvl w:ilvl="1" w:tplc="04090019">
       <w:start w:val="1"/>
       <w:numFmt w:val="lowerLetter"/>
       <w:lvlText w:val="%2."/>
       <w:lvlJc w:val="left"/>
       <w:pPr>
-        <w:ind w:left="1440" w:hanging="360"/>
-      </w:pPr>
-    </w:lvl>
-    <w:lvl w:ilvl="2" w:tplc="0409001B" w:tentative="1">
+        <w:ind w:left="1080" w:hanging="360"/>
+      </w:pPr>
+    </w:lvl>
+    <w:lvl w:ilvl="2" w:tplc="FFFFFFFF" w:tentative="1">
       <w:start w:val="1"/>
       <w:numFmt w:val="lowerRoman"/>
       <w:lvlText w:val="%3."/>
       <w:lvlJc w:val="right"/>
       <w:pPr>
-        <w:ind w:left="2160" w:hanging="180"/>
-      </w:pPr>
-    </w:lvl>
-    <w:lvl w:ilvl="3" w:tplc="0409000F" w:tentative="1">
+        <w:ind w:left="1800" w:hanging="180"/>
+      </w:pPr>
+    </w:lvl>
+    <w:lvl w:ilvl="3" w:tplc="FFFFFFFF" w:tentative="1">
       <w:start w:val="1"/>
       <w:numFmt w:val="decimal"/>
       <w:lvlText w:val="%4."/>
       <w:lvlJc w:val="left"/>
       <w:pPr>
-        <w:ind w:left="2880" w:hanging="360"/>
-      </w:pPr>
-    </w:lvl>
-    <w:lvl w:ilvl="4" w:tplc="04090019" w:tentative="1">
+        <w:ind w:left="2520" w:hanging="360"/>
+      </w:pPr>
+    </w:lvl>
+    <w:lvl w:ilvl="4" w:tplc="FFFFFFFF" w:tentative="1">
       <w:start w:val="1"/>
       <w:numFmt w:val="lowerLetter"/>
       <w:lvlText w:val="%5."/>
       <w:lvlJc w:val="left"/>
       <w:pPr>
-        <w:ind w:left="3600" w:hanging="360"/>
-      </w:pPr>
-    </w:lvl>
-    <w:lvl w:ilvl="5" w:tplc="0409001B" w:tentative="1">
+        <w:ind w:left="3240" w:hanging="360"/>
+      </w:pPr>
+    </w:lvl>
+    <w:lvl w:ilvl="5" w:tplc="FFFFFFFF" w:tentative="1">
       <w:start w:val="1"/>
       <w:numFmt w:val="lowerRoman"/>
       <w:lvlText w:val="%6."/>
       <w:lvlJc w:val="right"/>
       <w:pPr>
-        <w:ind w:left="4320" w:hanging="180"/>
-      </w:pPr>
-    </w:lvl>
-    <w:lvl w:ilvl="6" w:tplc="0409000F" w:tentative="1">
+        <w:ind w:left="3960" w:hanging="180"/>
+      </w:pPr>
+    </w:lvl>
+    <w:lvl w:ilvl="6" w:tplc="FFFFFFFF" w:tentative="1">
       <w:start w:val="1"/>
       <w:numFmt w:val="decimal"/>
       <w:lvlText w:val="%7."/>
       <w:lvlJc w:val="left"/>
       <w:pPr>
-        <w:ind w:left="5040" w:hanging="360"/>
-      </w:pPr>
-    </w:lvl>
-    <w:lvl w:ilvl="7" w:tplc="04090019" w:tentative="1">
+        <w:ind w:left="4680" w:hanging="360"/>
+      </w:pPr>
+    </w:lvl>
+    <w:lvl w:ilvl="7" w:tplc="FFFFFFFF" w:tentative="1">
       <w:start w:val="1"/>
       <w:numFmt w:val="lowerLetter"/>
       <w:lvlText w:val="%8."/>
       <w:lvlJc w:val="left"/>
       <w:pPr>
-        <w:ind w:left="5760" w:hanging="360"/>
-      </w:pPr>
-    </w:lvl>
-    <w:lvl w:ilvl="8" w:tplc="0409001B" w:tentative="1">
+        <w:ind w:left="5400" w:hanging="360"/>
+      </w:pPr>
+    </w:lvl>
+    <w:lvl w:ilvl="8" w:tplc="FFFFFFFF" w:tentative="1">
       <w:start w:val="1"/>
       <w:numFmt w:val="lowerRoman"/>
       <w:lvlText w:val="%9."/>
       <w:lvlJc w:val="right"/>
       <w:pPr>
+        <w:ind w:left="6120" w:hanging="180"/>
+      </w:pPr>
+    </w:lvl>
+  </w:abstractNum>
+  <w:abstractNum w:abstractNumId="6" w15:restartNumberingAfterBreak="0">
+    <w:nsid w:val="36245199"/>
+    <w:multiLevelType w:val="hybridMultilevel"/>
+    <w:tmpl w:val="39DE4D1A"/>
+    <w:lvl w:ilvl="0" w:tplc="0409000F">
+      <w:start w:val="1"/>
+      <w:numFmt w:val="decimal"/>
+      <w:lvlText w:val="%1."/>
+      <w:lvlJc w:val="left"/>
+      <w:pPr>
+        <w:ind w:left="720" w:hanging="360"/>
+      </w:pPr>
+    </w:lvl>
+    <w:lvl w:ilvl="1" w:tplc="04090019" w:tentative="1">
+      <w:start w:val="1"/>
+      <w:numFmt w:val="lowerLetter"/>
+      <w:lvlText w:val="%2."/>
+      <w:lvlJc w:val="left"/>
+      <w:pPr>
+        <w:ind w:left="1440" w:hanging="360"/>
+      </w:pPr>
+    </w:lvl>
+    <w:lvl w:ilvl="2" w:tplc="0409001B" w:tentative="1">
+      <w:start w:val="1"/>
+      <w:numFmt w:val="lowerRoman"/>
+      <w:lvlText w:val="%3."/>
+      <w:lvlJc w:val="right"/>
+      <w:pPr>
+        <w:ind w:left="2160" w:hanging="180"/>
+      </w:pPr>
+    </w:lvl>
+    <w:lvl w:ilvl="3" w:tplc="0409000F" w:tentative="1">
+      <w:start w:val="1"/>
+      <w:numFmt w:val="decimal"/>
+      <w:lvlText w:val="%4."/>
+      <w:lvlJc w:val="left"/>
+      <w:pPr>
+        <w:ind w:left="2880" w:hanging="360"/>
+      </w:pPr>
+    </w:lvl>
+    <w:lvl w:ilvl="4" w:tplc="04090019" w:tentative="1">
+      <w:start w:val="1"/>
+      <w:numFmt w:val="lowerLetter"/>
+      <w:lvlText w:val="%5."/>
+      <w:lvlJc w:val="left"/>
+      <w:pPr>
+        <w:ind w:left="3600" w:hanging="360"/>
+      </w:pPr>
+    </w:lvl>
+    <w:lvl w:ilvl="5" w:tplc="0409001B" w:tentative="1">
+      <w:start w:val="1"/>
+      <w:numFmt w:val="lowerRoman"/>
+      <w:lvlText w:val="%6."/>
+      <w:lvlJc w:val="right"/>
+      <w:pPr>
+        <w:ind w:left="4320" w:hanging="180"/>
+      </w:pPr>
+    </w:lvl>
+    <w:lvl w:ilvl="6" w:tplc="0409000F" w:tentative="1">
+      <w:start w:val="1"/>
+      <w:numFmt w:val="decimal"/>
+      <w:lvlText w:val="%7."/>
+      <w:lvlJc w:val="left"/>
+      <w:pPr>
+        <w:ind w:left="5040" w:hanging="360"/>
+      </w:pPr>
+    </w:lvl>
+    <w:lvl w:ilvl="7" w:tplc="04090019" w:tentative="1">
+      <w:start w:val="1"/>
+      <w:numFmt w:val="lowerLetter"/>
+      <w:lvlText w:val="%8."/>
+      <w:lvlJc w:val="left"/>
+      <w:pPr>
+        <w:ind w:left="5760" w:hanging="360"/>
+      </w:pPr>
+    </w:lvl>
+    <w:lvl w:ilvl="8" w:tplc="0409001B" w:tentative="1">
+      <w:start w:val="1"/>
+      <w:numFmt w:val="lowerRoman"/>
+      <w:lvlText w:val="%9."/>
+      <w:lvlJc w:val="right"/>
+      <w:pPr>
         <w:ind w:left="6480" w:hanging="180"/>
       </w:pPr>
     </w:lvl>
   </w:abstractNum>
-  <w:abstractNum w:abstractNumId="5" w15:restartNumberingAfterBreak="0">
+  <w:abstractNum w:abstractNumId="7" w15:restartNumberingAfterBreak="0">
+    <w:nsid w:val="3DBF1474"/>
+    <w:multiLevelType w:val="hybridMultilevel"/>
+    <w:tmpl w:val="D1B475CE"/>
+    <w:lvl w:ilvl="0" w:tplc="04090019">
+      <w:start w:val="1"/>
+      <w:numFmt w:val="lowerLetter"/>
+      <w:lvlText w:val="%1."/>
+      <w:lvlJc w:val="left"/>
+      <w:pPr>
+        <w:ind w:left="1080" w:hanging="360"/>
+      </w:pPr>
+    </w:lvl>
+    <w:lvl w:ilvl="1" w:tplc="04090019" w:tentative="1">
+      <w:start w:val="1"/>
+      <w:numFmt w:val="lowerLetter"/>
+      <w:lvlText w:val="%2."/>
+      <w:lvlJc w:val="left"/>
+      <w:pPr>
+        <w:ind w:left="1800" w:hanging="360"/>
+      </w:pPr>
+    </w:lvl>
+    <w:lvl w:ilvl="2" w:tplc="0409001B" w:tentative="1">
+      <w:start w:val="1"/>
+      <w:numFmt w:val="lowerRoman"/>
+      <w:lvlText w:val="%3."/>
+      <w:lvlJc w:val="right"/>
+      <w:pPr>
+        <w:ind w:left="2520" w:hanging="180"/>
+      </w:pPr>
+    </w:lvl>
+    <w:lvl w:ilvl="3" w:tplc="0409000F" w:tentative="1">
+      <w:start w:val="1"/>
+      <w:numFmt w:val="decimal"/>
+      <w:lvlText w:val="%4."/>
+      <w:lvlJc w:val="left"/>
+      <w:pPr>
+        <w:ind w:left="3240" w:hanging="360"/>
+      </w:pPr>
+    </w:lvl>
+    <w:lvl w:ilvl="4" w:tplc="04090019" w:tentative="1">
+      <w:start w:val="1"/>
+      <w:numFmt w:val="lowerLetter"/>
+      <w:lvlText w:val="%5."/>
+      <w:lvlJc w:val="left"/>
+      <w:pPr>
+        <w:ind w:left="3960" w:hanging="360"/>
+      </w:pPr>
+    </w:lvl>
+    <w:lvl w:ilvl="5" w:tplc="0409001B" w:tentative="1">
+      <w:start w:val="1"/>
+      <w:numFmt w:val="lowerRoman"/>
+      <w:lvlText w:val="%6."/>
+      <w:lvlJc w:val="right"/>
+      <w:pPr>
+        <w:ind w:left="4680" w:hanging="180"/>
+      </w:pPr>
+    </w:lvl>
+    <w:lvl w:ilvl="6" w:tplc="0409000F" w:tentative="1">
+      <w:start w:val="1"/>
+      <w:numFmt w:val="decimal"/>
+      <w:lvlText w:val="%7."/>
+      <w:lvlJc w:val="left"/>
+      <w:pPr>
+        <w:ind w:left="5400" w:hanging="360"/>
+      </w:pPr>
+    </w:lvl>
+    <w:lvl w:ilvl="7" w:tplc="04090019" w:tentative="1">
+      <w:start w:val="1"/>
+      <w:numFmt w:val="lowerLetter"/>
+      <w:lvlText w:val="%8."/>
+      <w:lvlJc w:val="left"/>
+      <w:pPr>
+        <w:ind w:left="6120" w:hanging="360"/>
+      </w:pPr>
+    </w:lvl>
+    <w:lvl w:ilvl="8" w:tplc="0409001B" w:tentative="1">
+      <w:start w:val="1"/>
+      <w:numFmt w:val="lowerRoman"/>
+      <w:lvlText w:val="%9."/>
+      <w:lvlJc w:val="right"/>
+      <w:pPr>
+        <w:ind w:left="6840" w:hanging="180"/>
+      </w:pPr>
+    </w:lvl>
+  </w:abstractNum>
+  <w:abstractNum w:abstractNumId="8" w15:restartNumberingAfterBreak="0">
     <w:nsid w:val="485A56EC"/>
     <w:multiLevelType w:val="hybridMultilevel"/>
     <w:tmpl w:val="C74C28EC"/>
@@ -1364,7 +3117,7 @@
       </w:rPr>
     </w:lvl>
   </w:abstractNum>
-  <w:abstractNum w:abstractNumId="6" w15:restartNumberingAfterBreak="0">
+  <w:abstractNum w:abstractNumId="9" w15:restartNumberingAfterBreak="0">
     <w:nsid w:val="4F577D6C"/>
     <w:multiLevelType w:val="hybridMultilevel"/>
     <w:tmpl w:val="FD9E2FA2"/>
@@ -1450,7 +3203,179 @@
       </w:pPr>
     </w:lvl>
   </w:abstractNum>
-  <w:abstractNum w:abstractNumId="7" w15:restartNumberingAfterBreak="0">
+  <w:abstractNum w:abstractNumId="10" w15:restartNumberingAfterBreak="0">
+    <w:nsid w:val="53385C90"/>
+    <w:multiLevelType w:val="hybridMultilevel"/>
+    <w:tmpl w:val="ACEC75A0"/>
+    <w:lvl w:ilvl="0" w:tplc="0409000F">
+      <w:start w:val="1"/>
+      <w:numFmt w:val="decimal"/>
+      <w:lvlText w:val="%1."/>
+      <w:lvlJc w:val="left"/>
+      <w:pPr>
+        <w:ind w:left="720" w:hanging="360"/>
+      </w:pPr>
+    </w:lvl>
+    <w:lvl w:ilvl="1" w:tplc="04090019" w:tentative="1">
+      <w:start w:val="1"/>
+      <w:numFmt w:val="lowerLetter"/>
+      <w:lvlText w:val="%2."/>
+      <w:lvlJc w:val="left"/>
+      <w:pPr>
+        <w:ind w:left="1440" w:hanging="360"/>
+      </w:pPr>
+    </w:lvl>
+    <w:lvl w:ilvl="2" w:tplc="0409001B" w:tentative="1">
+      <w:start w:val="1"/>
+      <w:numFmt w:val="lowerRoman"/>
+      <w:lvlText w:val="%3."/>
+      <w:lvlJc w:val="right"/>
+      <w:pPr>
+        <w:ind w:left="2160" w:hanging="180"/>
+      </w:pPr>
+    </w:lvl>
+    <w:lvl w:ilvl="3" w:tplc="0409000F" w:tentative="1">
+      <w:start w:val="1"/>
+      <w:numFmt w:val="decimal"/>
+      <w:lvlText w:val="%4."/>
+      <w:lvlJc w:val="left"/>
+      <w:pPr>
+        <w:ind w:left="2880" w:hanging="360"/>
+      </w:pPr>
+    </w:lvl>
+    <w:lvl w:ilvl="4" w:tplc="04090019" w:tentative="1">
+      <w:start w:val="1"/>
+      <w:numFmt w:val="lowerLetter"/>
+      <w:lvlText w:val="%5."/>
+      <w:lvlJc w:val="left"/>
+      <w:pPr>
+        <w:ind w:left="3600" w:hanging="360"/>
+      </w:pPr>
+    </w:lvl>
+    <w:lvl w:ilvl="5" w:tplc="0409001B" w:tentative="1">
+      <w:start w:val="1"/>
+      <w:numFmt w:val="lowerRoman"/>
+      <w:lvlText w:val="%6."/>
+      <w:lvlJc w:val="right"/>
+      <w:pPr>
+        <w:ind w:left="4320" w:hanging="180"/>
+      </w:pPr>
+    </w:lvl>
+    <w:lvl w:ilvl="6" w:tplc="0409000F" w:tentative="1">
+      <w:start w:val="1"/>
+      <w:numFmt w:val="decimal"/>
+      <w:lvlText w:val="%7."/>
+      <w:lvlJc w:val="left"/>
+      <w:pPr>
+        <w:ind w:left="5040" w:hanging="360"/>
+      </w:pPr>
+    </w:lvl>
+    <w:lvl w:ilvl="7" w:tplc="04090019" w:tentative="1">
+      <w:start w:val="1"/>
+      <w:numFmt w:val="lowerLetter"/>
+      <w:lvlText w:val="%8."/>
+      <w:lvlJc w:val="left"/>
+      <w:pPr>
+        <w:ind w:left="5760" w:hanging="360"/>
+      </w:pPr>
+    </w:lvl>
+    <w:lvl w:ilvl="8" w:tplc="0409001B" w:tentative="1">
+      <w:start w:val="1"/>
+      <w:numFmt w:val="lowerRoman"/>
+      <w:lvlText w:val="%9."/>
+      <w:lvlJc w:val="right"/>
+      <w:pPr>
+        <w:ind w:left="6480" w:hanging="180"/>
+      </w:pPr>
+    </w:lvl>
+  </w:abstractNum>
+  <w:abstractNum w:abstractNumId="11" w15:restartNumberingAfterBreak="0">
+    <w:nsid w:val="5A5C5232"/>
+    <w:multiLevelType w:val="hybridMultilevel"/>
+    <w:tmpl w:val="391C6384"/>
+    <w:lvl w:ilvl="0" w:tplc="0409000F">
+      <w:start w:val="1"/>
+      <w:numFmt w:val="decimal"/>
+      <w:lvlText w:val="%1."/>
+      <w:lvlJc w:val="left"/>
+      <w:pPr>
+        <w:ind w:left="1080" w:hanging="360"/>
+      </w:pPr>
+    </w:lvl>
+    <w:lvl w:ilvl="1" w:tplc="04090019" w:tentative="1">
+      <w:start w:val="1"/>
+      <w:numFmt w:val="lowerLetter"/>
+      <w:lvlText w:val="%2."/>
+      <w:lvlJc w:val="left"/>
+      <w:pPr>
+        <w:ind w:left="1800" w:hanging="360"/>
+      </w:pPr>
+    </w:lvl>
+    <w:lvl w:ilvl="2" w:tplc="0409001B" w:tentative="1">
+      <w:start w:val="1"/>
+      <w:numFmt w:val="lowerRoman"/>
+      <w:lvlText w:val="%3."/>
+      <w:lvlJc w:val="right"/>
+      <w:pPr>
+        <w:ind w:left="2520" w:hanging="180"/>
+      </w:pPr>
+    </w:lvl>
+    <w:lvl w:ilvl="3" w:tplc="0409000F" w:tentative="1">
+      <w:start w:val="1"/>
+      <w:numFmt w:val="decimal"/>
+      <w:lvlText w:val="%4."/>
+      <w:lvlJc w:val="left"/>
+      <w:pPr>
+        <w:ind w:left="3240" w:hanging="360"/>
+      </w:pPr>
+    </w:lvl>
+    <w:lvl w:ilvl="4" w:tplc="04090019" w:tentative="1">
+      <w:start w:val="1"/>
+      <w:numFmt w:val="lowerLetter"/>
+      <w:lvlText w:val="%5."/>
+      <w:lvlJc w:val="left"/>
+      <w:pPr>
+        <w:ind w:left="3960" w:hanging="360"/>
+      </w:pPr>
+    </w:lvl>
+    <w:lvl w:ilvl="5" w:tplc="0409001B" w:tentative="1">
+      <w:start w:val="1"/>
+      <w:numFmt w:val="lowerRoman"/>
+      <w:lvlText w:val="%6."/>
+      <w:lvlJc w:val="right"/>
+      <w:pPr>
+        <w:ind w:left="4680" w:hanging="180"/>
+      </w:pPr>
+    </w:lvl>
+    <w:lvl w:ilvl="6" w:tplc="0409000F" w:tentative="1">
+      <w:start w:val="1"/>
+      <w:numFmt w:val="decimal"/>
+      <w:lvlText w:val="%7."/>
+      <w:lvlJc w:val="left"/>
+      <w:pPr>
+        <w:ind w:left="5400" w:hanging="360"/>
+      </w:pPr>
+    </w:lvl>
+    <w:lvl w:ilvl="7" w:tplc="04090019" w:tentative="1">
+      <w:start w:val="1"/>
+      <w:numFmt w:val="lowerLetter"/>
+      <w:lvlText w:val="%8."/>
+      <w:lvlJc w:val="left"/>
+      <w:pPr>
+        <w:ind w:left="6120" w:hanging="360"/>
+      </w:pPr>
+    </w:lvl>
+    <w:lvl w:ilvl="8" w:tplc="0409001B" w:tentative="1">
+      <w:start w:val="1"/>
+      <w:numFmt w:val="lowerRoman"/>
+      <w:lvlText w:val="%9."/>
+      <w:lvlJc w:val="right"/>
+      <w:pPr>
+        <w:ind w:left="6840" w:hanging="180"/>
+      </w:pPr>
+    </w:lvl>
+  </w:abstractNum>
+  <w:abstractNum w:abstractNumId="12" w15:restartNumberingAfterBreak="0">
     <w:nsid w:val="60BE26DA"/>
     <w:multiLevelType w:val="hybridMultilevel"/>
     <w:tmpl w:val="8996A2E4"/>
@@ -1563,7 +3488,7 @@
       </w:rPr>
     </w:lvl>
   </w:abstractNum>
-  <w:abstractNum w:abstractNumId="8" w15:restartNumberingAfterBreak="0">
+  <w:abstractNum w:abstractNumId="13" w15:restartNumberingAfterBreak="0">
     <w:nsid w:val="665E6645"/>
     <w:multiLevelType w:val="hybridMultilevel"/>
     <w:tmpl w:val="46DAAEBC"/>
@@ -1676,7 +3601,93 @@
       </w:rPr>
     </w:lvl>
   </w:abstractNum>
-  <w:abstractNum w:abstractNumId="9" w15:restartNumberingAfterBreak="0">
+  <w:abstractNum w:abstractNumId="14" w15:restartNumberingAfterBreak="0">
+    <w:nsid w:val="679506BE"/>
+    <w:multiLevelType w:val="hybridMultilevel"/>
+    <w:tmpl w:val="D318E3B2"/>
+    <w:lvl w:ilvl="0" w:tplc="04090019">
+      <w:start w:val="1"/>
+      <w:numFmt w:val="lowerLetter"/>
+      <w:lvlText w:val="%1."/>
+      <w:lvlJc w:val="left"/>
+      <w:pPr>
+        <w:ind w:left="1080" w:hanging="360"/>
+      </w:pPr>
+    </w:lvl>
+    <w:lvl w:ilvl="1" w:tplc="04090019" w:tentative="1">
+      <w:start w:val="1"/>
+      <w:numFmt w:val="lowerLetter"/>
+      <w:lvlText w:val="%2."/>
+      <w:lvlJc w:val="left"/>
+      <w:pPr>
+        <w:ind w:left="1800" w:hanging="360"/>
+      </w:pPr>
+    </w:lvl>
+    <w:lvl w:ilvl="2" w:tplc="0409001B" w:tentative="1">
+      <w:start w:val="1"/>
+      <w:numFmt w:val="lowerRoman"/>
+      <w:lvlText w:val="%3."/>
+      <w:lvlJc w:val="right"/>
+      <w:pPr>
+        <w:ind w:left="2520" w:hanging="180"/>
+      </w:pPr>
+    </w:lvl>
+    <w:lvl w:ilvl="3" w:tplc="0409000F" w:tentative="1">
+      <w:start w:val="1"/>
+      <w:numFmt w:val="decimal"/>
+      <w:lvlText w:val="%4."/>
+      <w:lvlJc w:val="left"/>
+      <w:pPr>
+        <w:ind w:left="3240" w:hanging="360"/>
+      </w:pPr>
+    </w:lvl>
+    <w:lvl w:ilvl="4" w:tplc="04090019" w:tentative="1">
+      <w:start w:val="1"/>
+      <w:numFmt w:val="lowerLetter"/>
+      <w:lvlText w:val="%5."/>
+      <w:lvlJc w:val="left"/>
+      <w:pPr>
+        <w:ind w:left="3960" w:hanging="360"/>
+      </w:pPr>
+    </w:lvl>
+    <w:lvl w:ilvl="5" w:tplc="0409001B" w:tentative="1">
+      <w:start w:val="1"/>
+      <w:numFmt w:val="lowerRoman"/>
+      <w:lvlText w:val="%6."/>
+      <w:lvlJc w:val="right"/>
+      <w:pPr>
+        <w:ind w:left="4680" w:hanging="180"/>
+      </w:pPr>
+    </w:lvl>
+    <w:lvl w:ilvl="6" w:tplc="0409000F" w:tentative="1">
+      <w:start w:val="1"/>
+      <w:numFmt w:val="decimal"/>
+      <w:lvlText w:val="%7."/>
+      <w:lvlJc w:val="left"/>
+      <w:pPr>
+        <w:ind w:left="5400" w:hanging="360"/>
+      </w:pPr>
+    </w:lvl>
+    <w:lvl w:ilvl="7" w:tplc="04090019" w:tentative="1">
+      <w:start w:val="1"/>
+      <w:numFmt w:val="lowerLetter"/>
+      <w:lvlText w:val="%8."/>
+      <w:lvlJc w:val="left"/>
+      <w:pPr>
+        <w:ind w:left="6120" w:hanging="360"/>
+      </w:pPr>
+    </w:lvl>
+    <w:lvl w:ilvl="8" w:tplc="0409001B" w:tentative="1">
+      <w:start w:val="1"/>
+      <w:numFmt w:val="lowerRoman"/>
+      <w:lvlText w:val="%9."/>
+      <w:lvlJc w:val="right"/>
+      <w:pPr>
+        <w:ind w:left="6840" w:hanging="180"/>
+      </w:pPr>
+    </w:lvl>
+  </w:abstractNum>
+  <w:abstractNum w:abstractNumId="15" w15:restartNumberingAfterBreak="0">
     <w:nsid w:val="7A8D5340"/>
     <w:multiLevelType w:val="hybridMultilevel"/>
     <w:tmpl w:val="EB387CF2"/>
@@ -1790,34 +3801,52 @@
     </w:lvl>
   </w:abstractNum>
   <w:num w:numId="1" w16cid:durableId="1771005285">
-    <w:abstractNumId w:val="1"/>
+    <w:abstractNumId w:val="2"/>
   </w:num>
   <w:num w:numId="2" w16cid:durableId="1009483757">
-    <w:abstractNumId w:val="9"/>
+    <w:abstractNumId w:val="15"/>
   </w:num>
   <w:num w:numId="3" w16cid:durableId="1736852784">
     <w:abstractNumId w:val="0"/>
   </w:num>
   <w:num w:numId="4" w16cid:durableId="2012441017">
+    <w:abstractNumId w:val="4"/>
+  </w:num>
+  <w:num w:numId="5" w16cid:durableId="775322383">
+    <w:abstractNumId w:val="9"/>
+  </w:num>
+  <w:num w:numId="6" w16cid:durableId="39017907">
+    <w:abstractNumId w:val="13"/>
+  </w:num>
+  <w:num w:numId="7" w16cid:durableId="958531838">
     <w:abstractNumId w:val="3"/>
   </w:num>
-  <w:num w:numId="5" w16cid:durableId="775322383">
+  <w:num w:numId="8" w16cid:durableId="2025932722">
     <w:abstractNumId w:val="6"/>
   </w:num>
-  <w:num w:numId="6" w16cid:durableId="39017907">
+  <w:num w:numId="9" w16cid:durableId="1952587175">
     <w:abstractNumId w:val="8"/>
   </w:num>
-  <w:num w:numId="7" w16cid:durableId="958531838">
-    <w:abstractNumId w:val="2"/>
+  <w:num w:numId="10" w16cid:durableId="1912347221">
+    <w:abstractNumId w:val="12"/>
   </w:num>
-  <w:num w:numId="8" w16cid:durableId="2025932722">
-    <w:abstractNumId w:val="4"/>
-  </w:num>
-  <w:num w:numId="9" w16cid:durableId="1952587175">
+  <w:num w:numId="11" w16cid:durableId="2079352992">
     <w:abstractNumId w:val="5"/>
   </w:num>
-  <w:num w:numId="10" w16cid:durableId="1912347221">
+  <w:num w:numId="12" w16cid:durableId="576403622">
+    <w:abstractNumId w:val="14"/>
+  </w:num>
+  <w:num w:numId="13" w16cid:durableId="529685385">
+    <w:abstractNumId w:val="10"/>
+  </w:num>
+  <w:num w:numId="14" w16cid:durableId="1783303723">
     <w:abstractNumId w:val="7"/>
+  </w:num>
+  <w:num w:numId="15" w16cid:durableId="30082918">
+    <w:abstractNumId w:val="1"/>
+  </w:num>
+  <w:num w:numId="16" w16cid:durableId="1984308114">
+    <w:abstractNumId w:val="11"/>
   </w:num>
 </w:numbering>
 </file>
@@ -2744,6 +4773,32 @@
       <w:spacing w:val="5"/>
     </w:rPr>
   </w:style>
+  <w:style w:type="character" w:styleId="PlaceholderText">
+    <w:name w:val="Placeholder Text"/>
+    <w:basedOn w:val="DefaultParagraphFont"/>
+    <w:uiPriority w:val="99"/>
+    <w:semiHidden/>
+    <w:rsid w:val="00256C8B"/>
+    <w:rPr>
+      <w:color w:val="666666"/>
+    </w:rPr>
+  </w:style>
+  <w:style w:type="paragraph" w:styleId="NoSpacing">
+    <w:name w:val="No Spacing"/>
+    <w:uiPriority w:val="1"/>
+    <w:qFormat/>
+    <w:rsid w:val="00236826"/>
+    <w:pPr>
+      <w:spacing w:after="0" w:line="240" w:lineRule="auto"/>
+      <w:jc w:val="both"/>
+    </w:pPr>
+    <w:rPr>
+      <w:kern w:val="0"/>
+      <w:sz w:val="22"/>
+      <w:szCs w:val="22"/>
+      <w14:ligatures w14:val="none"/>
+    </w:rPr>
+  </w:style>
 </w:styles>
 </file>
 

</xml_diff>

<commit_message>
Geometry - Chapter 1: Building A Geometry Vocabulary - Review Exercises 13-17
</commit_message>
<xml_diff>
--- a/Geometry/ch01/Geometry-Chapter 1.docx
+++ b/Geometry/ch01/Geometry-Chapter 1.docx
@@ -97,7 +97,15 @@
     </w:p>
     <w:p>
       <w:r>
-        <w:t>Geometry is an example of a postulational system in which a beginning set of assumptions and undefined terms is used as a starting point in developing new relationships that are expressed as theorems.</w:t>
+        <w:t xml:space="preserve">Geometry is an example of a </w:t>
+      </w:r>
+      <w:proofErr w:type="spellStart"/>
+      <w:r>
+        <w:t>postulational</w:t>
+      </w:r>
+      <w:proofErr w:type="spellEnd"/>
+      <w:r>
+        <w:t xml:space="preserve"> system in which a beginning set of assumptions and undefined terms is used as a starting point in developing new relationships that are expressed as theorems.</w:t>
       </w:r>
     </w:p>
     <w:p>
@@ -683,7 +691,15 @@
         </w:numPr>
       </w:pPr>
       <w:r>
-        <w:t>Geometry is a postulational system built upon undefined terms, defined terms, and postulates, which are used to build theorems through a logical chain of reasoning, either inductive or deductive.</w:t>
+        <w:t xml:space="preserve">Geometry is a </w:t>
+      </w:r>
+      <w:proofErr w:type="spellStart"/>
+      <w:r>
+        <w:t>postulational</w:t>
+      </w:r>
+      <w:proofErr w:type="spellEnd"/>
+      <w:r>
+        <w:t xml:space="preserve"> system built upon undefined terms, defined terms, and postulates, which are used to build theorems through a logical chain of reasoning, either inductive or deductive.</w:t>
       </w:r>
     </w:p>
     <w:p>
@@ -985,6 +1001,43 @@
             </m:r>
           </m:e>
         </m:acc>
+        <m:r>
+          <w:rPr>
+            <w:rFonts w:ascii="Cambria Math" w:eastAsiaTheme="minorEastAsia" w:hAnsi="Cambria Math"/>
+          </w:rPr>
+          <m:t>,</m:t>
+        </m:r>
+        <m:r>
+          <w:rPr>
+            <w:rFonts w:ascii="Cambria Math" w:hAnsi="Cambria Math"/>
+          </w:rPr>
+          <m:t xml:space="preserve"> </m:t>
+        </m:r>
+        <m:acc>
+          <m:accPr>
+            <m:chr m:val="⃡"/>
+            <m:ctrlPr>
+              <w:rPr>
+                <w:rFonts w:ascii="Cambria Math" w:hAnsi="Cambria Math"/>
+                <w:i/>
+              </w:rPr>
+            </m:ctrlPr>
+          </m:accPr>
+          <m:e>
+            <m:r>
+              <w:rPr>
+                <w:rFonts w:ascii="Cambria Math" w:hAnsi="Cambria Math"/>
+              </w:rPr>
+              <m:t>DBE</m:t>
+            </m:r>
+            <m:r>
+              <w:rPr>
+                <w:rFonts w:ascii="Cambria Math" w:eastAsiaTheme="minorEastAsia" w:hAnsi="Cambria Math"/>
+              </w:rPr>
+              <m:t xml:space="preserve"> </m:t>
+            </m:r>
+          </m:e>
+        </m:acc>
       </m:oMath>
       <w:r>
         <w:rPr>
@@ -1113,6 +1166,31 @@
                 <w:rFonts w:ascii="Cambria Math" w:eastAsiaTheme="minorEastAsia" w:hAnsi="Cambria Math"/>
               </w:rPr>
               <m:t>CB</m:t>
+            </m:r>
+          </m:e>
+        </m:acc>
+        <m:r>
+          <w:rPr>
+            <w:rFonts w:ascii="Cambria Math" w:eastAsiaTheme="minorEastAsia" w:hAnsi="Cambria Math"/>
+          </w:rPr>
+          <m:t xml:space="preserve">, </m:t>
+        </m:r>
+        <m:acc>
+          <m:accPr>
+            <m:chr m:val="⃡"/>
+            <m:ctrlPr>
+              <w:rPr>
+                <w:rFonts w:ascii="Cambria Math" w:eastAsiaTheme="minorEastAsia" w:hAnsi="Cambria Math"/>
+                <w:i/>
+              </w:rPr>
+            </m:ctrlPr>
+          </m:accPr>
+          <m:e>
+            <m:r>
+              <w:rPr>
+                <w:rFonts w:ascii="Cambria Math" w:eastAsiaTheme="minorEastAsia" w:hAnsi="Cambria Math"/>
+              </w:rPr>
+              <m:t>ABC</m:t>
             </m:r>
           </m:e>
         </m:acc>
@@ -1450,101 +1528,19 @@
         <w:t xml:space="preserve"> </w:t>
       </w:r>
       <m:oMath>
-        <m:bar>
-          <m:barPr>
-            <m:pos m:val="top"/>
-            <m:ctrlPr>
-              <w:rPr>
-                <w:rFonts w:ascii="Cambria Math" w:hAnsi="Cambria Math"/>
-                <w:i/>
-              </w:rPr>
-            </m:ctrlPr>
-          </m:barPr>
-          <m:e>
-            <m:r>
-              <w:rPr>
-                <w:rFonts w:ascii="Cambria Math" w:hAnsi="Cambria Math"/>
-              </w:rPr>
-              <m:t>BN</m:t>
-            </m:r>
-          </m:e>
-        </m:bar>
         <m:r>
           <w:rPr>
             <w:rFonts w:ascii="Cambria Math" w:hAnsi="Cambria Math"/>
           </w:rPr>
-          <m:t xml:space="preserve">, </m:t>
+          <m:t>B, N, R, W</m:t>
         </m:r>
-        <m:bar>
-          <m:barPr>
-            <m:pos m:val="top"/>
-            <m:ctrlPr>
-              <w:rPr>
-                <w:rFonts w:ascii="Cambria Math" w:hAnsi="Cambria Math"/>
-                <w:i/>
-              </w:rPr>
-            </m:ctrlPr>
-          </m:barPr>
-          <m:e>
-            <m:r>
-              <w:rPr>
-                <w:rFonts w:ascii="Cambria Math" w:hAnsi="Cambria Math"/>
-              </w:rPr>
-              <m:t>BR</m:t>
-            </m:r>
-          </m:e>
-        </m:bar>
-        <m:r>
-          <w:rPr>
-            <w:rFonts w:ascii="Cambria Math" w:hAnsi="Cambria Math"/>
-          </w:rPr>
-          <m:t xml:space="preserve">, </m:t>
-        </m:r>
-        <m:bar>
-          <m:barPr>
-            <m:pos m:val="top"/>
-            <m:ctrlPr>
-              <w:rPr>
-                <w:rFonts w:ascii="Cambria Math" w:hAnsi="Cambria Math"/>
-                <w:i/>
-              </w:rPr>
-            </m:ctrlPr>
-          </m:barPr>
-          <m:e>
-            <m:r>
-              <w:rPr>
-                <w:rFonts w:ascii="Cambria Math" w:hAnsi="Cambria Math"/>
-              </w:rPr>
-              <m:t>BW</m:t>
-            </m:r>
-          </m:e>
-        </m:bar>
-        <m:r>
-          <w:rPr>
-            <w:rFonts w:ascii="Cambria Math" w:hAnsi="Cambria Math"/>
-          </w:rPr>
-          <m:t xml:space="preserve">, </m:t>
-        </m:r>
-        <m:bar>
-          <m:barPr>
-            <m:pos m:val="top"/>
-            <m:ctrlPr>
-              <w:rPr>
-                <w:rFonts w:ascii="Cambria Math" w:hAnsi="Cambria Math"/>
-                <w:i/>
-              </w:rPr>
-            </m:ctrlPr>
-          </m:barPr>
-          <m:e>
-            <m:r>
-              <w:rPr>
-                <w:rFonts w:ascii="Cambria Math" w:hAnsi="Cambria Math"/>
-              </w:rPr>
-              <m:t>NR</m:t>
-            </m:r>
-          </m:e>
-        </m:bar>
       </m:oMath>
+      <w:r>
+        <w:rPr>
+          <w:rFonts w:eastAsiaTheme="minorEastAsia"/>
+        </w:rPr>
+        <w:t>.</w:t>
+      </w:r>
     </w:p>
     <w:p>
       <w:pPr>
@@ -1676,70 +1672,32 @@
           <w:rFonts w:eastAsiaTheme="minorEastAsia"/>
         </w:rPr>
       </w:pPr>
-      <m:oMathPara>
-        <m:oMath>
-          <m:r>
-            <w:rPr>
-              <w:rFonts w:ascii="Cambria Math" w:eastAsiaTheme="minorEastAsia" w:hAnsi="Cambria Math"/>
-            </w:rPr>
-            <m:t>△</m:t>
-          </m:r>
-          <m:r>
-            <w:rPr>
-              <w:rFonts w:ascii="Cambria Math" w:eastAsiaTheme="minorEastAsia" w:hAnsi="Cambria Math"/>
-            </w:rPr>
-            <m:t xml:space="preserve">ABN, </m:t>
-          </m:r>
-          <m:r>
-            <w:rPr>
-              <w:rFonts w:ascii="Cambria Math" w:eastAsiaTheme="minorEastAsia" w:hAnsi="Cambria Math"/>
-            </w:rPr>
-            <m:t>△</m:t>
-          </m:r>
-          <m:r>
-            <w:rPr>
-              <w:rFonts w:ascii="Cambria Math" w:eastAsiaTheme="minorEastAsia" w:hAnsi="Cambria Math"/>
-            </w:rPr>
-            <m:t xml:space="preserve">NKR, </m:t>
-          </m:r>
-          <m:r>
-            <w:rPr>
-              <w:rFonts w:ascii="Cambria Math" w:eastAsiaTheme="minorEastAsia" w:hAnsi="Cambria Math"/>
-            </w:rPr>
-            <m:t>△</m:t>
-          </m:r>
-          <m:r>
-            <w:rPr>
-              <w:rFonts w:ascii="Cambria Math" w:eastAsiaTheme="minorEastAsia" w:hAnsi="Cambria Math"/>
-            </w:rPr>
-            <m:t xml:space="preserve">NTR, </m:t>
-          </m:r>
-          <m:r>
-            <w:rPr>
-              <w:rFonts w:ascii="Cambria Math" w:eastAsiaTheme="minorEastAsia" w:hAnsi="Cambria Math"/>
-            </w:rPr>
-            <m:t>△</m:t>
-          </m:r>
-          <m:r>
-            <w:rPr>
-              <w:rFonts w:ascii="Cambria Math" w:eastAsiaTheme="minorEastAsia" w:hAnsi="Cambria Math"/>
-            </w:rPr>
-            <m:t>RTW,</m:t>
-          </m:r>
-          <m:r>
-            <w:rPr>
-              <w:rFonts w:ascii="Cambria Math" w:eastAsiaTheme="minorEastAsia" w:hAnsi="Cambria Math"/>
-            </w:rPr>
-            <m:t>△</m:t>
-          </m:r>
-          <m:r>
-            <w:rPr>
-              <w:rFonts w:ascii="Cambria Math" w:eastAsiaTheme="minorEastAsia" w:hAnsi="Cambria Math"/>
-            </w:rPr>
-            <m:t>NTW</m:t>
-          </m:r>
-        </m:oMath>
-      </m:oMathPara>
+      <m:oMath>
+        <m:r>
+          <w:rPr>
+            <w:rFonts w:ascii="Cambria Math" w:eastAsiaTheme="minorEastAsia" w:hAnsi="Cambria Math"/>
+          </w:rPr>
+          <m:t>△ABN, △NKR, △NTR, △RTW,△NTW</m:t>
+        </m:r>
+        <m:r>
+          <w:rPr>
+            <w:rFonts w:ascii="Cambria Math" w:eastAsiaTheme="minorEastAsia" w:hAnsi="Cambria Math"/>
+          </w:rPr>
+          <m:t xml:space="preserve">, </m:t>
+        </m:r>
+        <m:r>
+          <w:rPr>
+            <w:rFonts w:ascii="Cambria Math" w:eastAsiaTheme="minorEastAsia" w:hAnsi="Cambria Math"/>
+          </w:rPr>
+          <m:t>△TKR</m:t>
+        </m:r>
+      </m:oMath>
+      <w:r>
+        <w:rPr>
+          <w:rFonts w:eastAsiaTheme="minorEastAsia"/>
+        </w:rPr>
+        <w:t xml:space="preserve"> </w:t>
+      </w:r>
     </w:p>
     <w:p>
       <w:pPr>
@@ -1771,7 +1729,28 @@
           <w:rPr>
             <w:rFonts w:ascii="Cambria Math" w:eastAsiaTheme="minorEastAsia" w:hAnsi="Cambria Math"/>
           </w:rPr>
-          <m:t>∠NRK, ∠NRT</m:t>
+          <m:t xml:space="preserve">NRK, </m:t>
+        </m:r>
+        <m:r>
+          <w:rPr>
+            <w:rFonts w:ascii="Cambria Math" w:eastAsiaTheme="minorEastAsia" w:hAnsi="Cambria Math"/>
+          </w:rPr>
+          <m:t xml:space="preserve">KRT, TRW, KRW, NRW </m:t>
+        </m:r>
+        <m:r>
+          <m:rPr>
+            <m:sty m:val="p"/>
+          </m:rPr>
+          <w:rPr>
+            <w:rFonts w:ascii="Cambria Math" w:eastAsiaTheme="minorEastAsia" w:hAnsi="Cambria Math"/>
+          </w:rPr>
+          <m:t>and</m:t>
+        </m:r>
+        <m:r>
+          <w:rPr>
+            <w:rFonts w:ascii="Cambria Math" w:eastAsiaTheme="minorEastAsia" w:hAnsi="Cambria Math"/>
+          </w:rPr>
+          <m:t xml:space="preserve"> NRT</m:t>
         </m:r>
       </m:oMath>
     </w:p>
@@ -2217,6 +2196,1788 @@
         <w:t>Identify each of the following as an example of inductive or deductive reasoning.</w:t>
       </w:r>
     </w:p>
+    <w:p>
+      <w:pPr>
+        <w:pStyle w:val="ListParagraph"/>
+        <w:numPr>
+          <w:ilvl w:val="0"/>
+          <w:numId w:val="17"/>
+        </w:numPr>
+      </w:pPr>
+      <w:r>
+        <w:t>The sum of 1 and 3 is an even number, the sum of 3 and 5 is an even number, the sum of 5 and 7 is an even number, the sum of 7 and 31 is an even number; the sum of 19 and 29 is an even number. Conclusion: The sum of any two odd numbers is an even number.</w:t>
+      </w:r>
+    </w:p>
+    <w:p>
+      <w:pPr>
+        <w:pStyle w:val="ListParagraph"/>
+        <w:ind w:left="1080"/>
+      </w:pPr>
+      <w:r>
+        <w:t>Inductive reasoning.</w:t>
+      </w:r>
+    </w:p>
+    <w:p>
+      <w:pPr>
+        <w:pStyle w:val="ListParagraph"/>
+        <w:numPr>
+          <w:ilvl w:val="0"/>
+          <w:numId w:val="18"/>
+        </w:numPr>
+      </w:pPr>
+      <w:r>
+        <w:t>All students in Mr. Euclid’s geometry class are 15 years old. John is a member of Mr. Euclid’s class. Conclusion: John is 15 years old.</w:t>
+      </w:r>
+    </w:p>
+    <w:p>
+      <w:pPr>
+        <w:pStyle w:val="ListParagraph"/>
+        <w:ind w:left="1080"/>
+      </w:pPr>
+      <w:r>
+        <w:t>Deductive reasoning.</w:t>
+      </w:r>
+    </w:p>
+    <w:p>
+      <w:pPr>
+        <w:pStyle w:val="ListParagraph"/>
+        <w:numPr>
+          <w:ilvl w:val="0"/>
+          <w:numId w:val="18"/>
+        </w:numPr>
+      </w:pPr>
+      <w:r>
+        <w:t>It rained on Monday, Tuesday, Wednesday, Thursday, and Friday.</w:t>
+      </w:r>
+    </w:p>
+    <w:p>
+      <w:pPr>
+        <w:pStyle w:val="ListParagraph"/>
+        <w:ind w:left="1080"/>
+      </w:pPr>
+      <w:r>
+        <w:t>Inductive reasoning.</w:t>
+      </w:r>
+    </w:p>
+    <w:p>
+      <w:pPr>
+        <w:pStyle w:val="ListParagraph"/>
+        <w:numPr>
+          <w:ilvl w:val="0"/>
+          <w:numId w:val="18"/>
+        </w:numPr>
+      </w:pPr>
+      <w:r>
+        <w:t xml:space="preserve">The sum of measures of a pair of complementary angles is 90. Angle </w:t>
+      </w:r>
+      <m:oMath>
+        <m:r>
+          <w:rPr>
+            <w:rFonts w:ascii="Cambria Math" w:hAnsi="Cambria Math"/>
+          </w:rPr>
+          <m:t>A</m:t>
+        </m:r>
+      </m:oMath>
+      <w:r>
+        <w:rPr>
+          <w:rFonts w:eastAsiaTheme="minorEastAsia"/>
+        </w:rPr>
+        <w:t xml:space="preserve"> and angle </w:t>
+      </w:r>
+      <m:oMath>
+        <m:r>
+          <w:rPr>
+            <w:rFonts w:ascii="Cambria Math" w:eastAsiaTheme="minorEastAsia" w:hAnsi="Cambria Math"/>
+          </w:rPr>
+          <m:t>B</m:t>
+        </m:r>
+      </m:oMath>
+      <w:r>
+        <w:rPr>
+          <w:rFonts w:eastAsiaTheme="minorEastAsia"/>
+        </w:rPr>
+        <w:t xml:space="preserve"> are complementary. The measure of angle </w:t>
+      </w:r>
+      <m:oMath>
+        <m:r>
+          <w:rPr>
+            <w:rFonts w:ascii="Cambria Math" w:eastAsiaTheme="minorEastAsia" w:hAnsi="Cambria Math"/>
+          </w:rPr>
+          <m:t>A</m:t>
+        </m:r>
+      </m:oMath>
+      <w:r>
+        <w:rPr>
+          <w:rFonts w:eastAsiaTheme="minorEastAsia"/>
+        </w:rPr>
+        <w:t xml:space="preserve"> is 50. Conclusion: The measure of angle </w:t>
+      </w:r>
+      <m:oMath>
+        <m:r>
+          <w:rPr>
+            <w:rFonts w:ascii="Cambria Math" w:eastAsiaTheme="minorEastAsia" w:hAnsi="Cambria Math"/>
+          </w:rPr>
+          <m:t>B</m:t>
+        </m:r>
+      </m:oMath>
+      <w:r>
+        <w:rPr>
+          <w:rFonts w:eastAsiaTheme="minorEastAsia"/>
+        </w:rPr>
+        <w:t xml:space="preserve"> is 40.</w:t>
+      </w:r>
+    </w:p>
+    <w:p>
+      <w:pPr>
+        <w:pStyle w:val="ListParagraph"/>
+        <w:ind w:left="1080"/>
+        <w:rPr>
+          <w:rFonts w:eastAsiaTheme="minorEastAsia"/>
+        </w:rPr>
+      </w:pPr>
+      <w:r>
+        <w:rPr>
+          <w:rFonts w:eastAsiaTheme="minorEastAsia"/>
+        </w:rPr>
+        <w:t>Deductive reasoning.</w:t>
+      </w:r>
+    </w:p>
+    <w:p>
+      <w:pPr>
+        <w:pStyle w:val="ListParagraph"/>
+        <w:numPr>
+          <w:ilvl w:val="0"/>
+          <w:numId w:val="8"/>
+        </w:numPr>
+      </w:pPr>
+      <w:proofErr w:type="gramStart"/>
+      <w:r>
+        <w:t xml:space="preserve">A </w:t>
+      </w:r>
+      <w:r>
+        <w:rPr>
+          <w:i/>
+          <w:iCs/>
+        </w:rPr>
+        <w:t>median</w:t>
+      </w:r>
+      <w:proofErr w:type="gramEnd"/>
+      <w:r>
+        <w:t xml:space="preserve"> of a triangle is a segment drawn from a vertex of the triangle to the midpoint of the opposite side of the triangle</w:t>
+      </w:r>
+      <w:proofErr w:type="gramStart"/>
+      <w:r>
+        <w:t xml:space="preserve"> Draw</w:t>
+      </w:r>
+      <w:proofErr w:type="gramEnd"/>
+      <w:r>
+        <w:t xml:space="preserve"> several large </w:t>
+      </w:r>
+      <w:proofErr w:type="gramStart"/>
+      <w:r>
+        <w:t>right</w:t>
+      </w:r>
+      <w:proofErr w:type="gramEnd"/>
+      <w:r>
+        <w:t xml:space="preserve"> (</w:t>
+      </w:r>
+      <m:oMath>
+        <m:r>
+          <w:rPr>
+            <w:rFonts w:ascii="Cambria Math" w:hAnsi="Cambria Math"/>
+          </w:rPr>
+          <m:t>90°)</m:t>
+        </m:r>
+      </m:oMath>
+      <w:r>
+        <w:rPr>
+          <w:rFonts w:eastAsiaTheme="minorEastAsia"/>
+        </w:rPr>
+        <w:t xml:space="preserve"> triangles. See the diagram. For each triangle, locate the midpoint of the hypotenuse (the side opposite the </w:t>
+      </w:r>
+      <m:oMath>
+        <m:r>
+          <w:rPr>
+            <w:rFonts w:ascii="Cambria Math" w:eastAsiaTheme="minorEastAsia" w:hAnsi="Cambria Math"/>
+          </w:rPr>
+          <m:t>90°</m:t>
+        </m:r>
+      </m:oMath>
+      <w:r>
+        <w:rPr>
+          <w:rFonts w:eastAsiaTheme="minorEastAsia"/>
+        </w:rPr>
+        <w:t xml:space="preserve"> angle). Draw the </w:t>
+      </w:r>
+      <w:proofErr w:type="gramStart"/>
+      <w:r>
+        <w:rPr>
+          <w:rFonts w:eastAsiaTheme="minorEastAsia"/>
+        </w:rPr>
+        <w:t>median</w:t>
+      </w:r>
+      <w:proofErr w:type="gramEnd"/>
+      <w:r>
+        <w:rPr>
+          <w:rFonts w:eastAsiaTheme="minorEastAsia"/>
+        </w:rPr>
+        <w:t xml:space="preserve"> to the hypotenuse. Using a ruler, compare the lengths of the median and the hypotenuse in each triangle being drawn.  </w:t>
+      </w:r>
+      <w:r>
+        <w:rPr>
+          <w:rFonts w:eastAsiaTheme="minorEastAsia"/>
+        </w:rPr>
+        <w:t xml:space="preserve">Use inductive reasoning to draw an appropriate conclusion. Note in the diagram that </w:t>
+      </w:r>
+      <m:oMath>
+        <m:r>
+          <w:rPr>
+            <w:rFonts w:ascii="Cambria Math" w:eastAsiaTheme="minorEastAsia" w:hAnsi="Cambria Math"/>
+          </w:rPr>
+          <m:t>M</m:t>
+        </m:r>
+      </m:oMath>
+      <w:r>
+        <w:rPr>
+          <w:rFonts w:eastAsiaTheme="minorEastAsia"/>
+        </w:rPr>
+        <w:t xml:space="preserve"> is the midpoint of </w:t>
+      </w:r>
+      <m:oMath>
+        <m:r>
+          <w:rPr>
+            <w:rFonts w:ascii="Cambria Math" w:eastAsiaTheme="minorEastAsia" w:hAnsi="Cambria Math"/>
+          </w:rPr>
+          <m:t xml:space="preserve">AB </m:t>
+        </m:r>
+        <m:r>
+          <m:rPr>
+            <m:sty m:val="p"/>
+          </m:rPr>
+          <w:rPr>
+            <w:rFonts w:ascii="Cambria Math" w:eastAsiaTheme="minorEastAsia" w:hAnsi="Cambria Math"/>
+          </w:rPr>
+          <m:t>if</m:t>
+        </m:r>
+        <m:r>
+          <w:rPr>
+            <w:rFonts w:ascii="Cambria Math" w:eastAsiaTheme="minorEastAsia" w:hAnsi="Cambria Math"/>
+          </w:rPr>
+          <m:t xml:space="preserve"> </m:t>
+        </m:r>
+        <m:bar>
+          <m:barPr>
+            <m:pos m:val="top"/>
+            <m:ctrlPr>
+              <w:rPr>
+                <w:rFonts w:ascii="Cambria Math" w:eastAsiaTheme="minorEastAsia" w:hAnsi="Cambria Math"/>
+                <w:i/>
+              </w:rPr>
+            </m:ctrlPr>
+          </m:barPr>
+          <m:e>
+            <m:r>
+              <w:rPr>
+                <w:rFonts w:ascii="Cambria Math" w:eastAsiaTheme="minorEastAsia" w:hAnsi="Cambria Math"/>
+              </w:rPr>
+              <m:t xml:space="preserve">AM </m:t>
+            </m:r>
+          </m:e>
+        </m:bar>
+        <m:r>
+          <m:rPr>
+            <m:sty m:val="p"/>
+          </m:rPr>
+          <w:rPr>
+            <w:rFonts w:ascii="Cambria Math" w:eastAsiaTheme="minorEastAsia" w:hAnsi="Cambria Math"/>
+          </w:rPr>
+          <m:t>and</m:t>
+        </m:r>
+        <m:r>
+          <w:rPr>
+            <w:rFonts w:ascii="Cambria Math" w:eastAsiaTheme="minorEastAsia" w:hAnsi="Cambria Math"/>
+          </w:rPr>
+          <m:t xml:space="preserve"> </m:t>
+        </m:r>
+        <m:bar>
+          <m:barPr>
+            <m:pos m:val="top"/>
+            <m:ctrlPr>
+              <w:rPr>
+                <w:rFonts w:ascii="Cambria Math" w:eastAsiaTheme="minorEastAsia" w:hAnsi="Cambria Math"/>
+                <w:i/>
+              </w:rPr>
+            </m:ctrlPr>
+          </m:barPr>
+          <m:e>
+            <m:r>
+              <w:rPr>
+                <w:rFonts w:ascii="Cambria Math" w:eastAsiaTheme="minorEastAsia" w:hAnsi="Cambria Math"/>
+              </w:rPr>
+              <m:t>BM</m:t>
+            </m:r>
+          </m:e>
+        </m:bar>
+      </m:oMath>
+      <w:r>
+        <w:rPr>
+          <w:rFonts w:eastAsiaTheme="minorEastAsia"/>
+        </w:rPr>
+        <w:t>measure the same length.</w:t>
+      </w:r>
+    </w:p>
+    <w:p>
+      <w:pPr>
+        <w:pStyle w:val="ListParagraph"/>
+        <w:numPr>
+          <w:ilvl w:val="0"/>
+          <w:numId w:val="8"/>
+        </w:numPr>
+      </w:pPr>
+      <w:r>
+        <w:t xml:space="preserve">Draw several large triangles (not necessarily right triangles). In each triangle </w:t>
+      </w:r>
+      <w:proofErr w:type="gramStart"/>
+      <w:r>
+        <w:t>locate</w:t>
+      </w:r>
+      <w:proofErr w:type="gramEnd"/>
+      <w:r>
+        <w:t xml:space="preserve"> the midpoint of each side. Draw the three medians of each triangle. Use inductive reasoning to draw a conclusion related to where the medians intersect.</w:t>
+      </w:r>
+    </w:p>
+    <w:p>
+      <w:pPr>
+        <w:pStyle w:val="ListParagraph"/>
+        <w:numPr>
+          <w:ilvl w:val="0"/>
+          <w:numId w:val="8"/>
+        </w:numPr>
+      </w:pPr>
+      <w:r>
+        <w:t>Use deductive reasoning to arrive at a conclusion based on the assumptions given.</w:t>
+      </w:r>
+    </w:p>
+    <w:p>
+      <w:pPr>
+        <w:pStyle w:val="ListParagraph"/>
+        <w:numPr>
+          <w:ilvl w:val="0"/>
+          <w:numId w:val="20"/>
+        </w:numPr>
+      </w:pPr>
+    </w:p>
+    <w:tbl>
+      <w:tblPr>
+        <w:tblStyle w:val="TableGrid"/>
+        <w:tblW w:w="0" w:type="auto"/>
+        <w:tblInd w:w="1080" w:type="dxa"/>
+        <w:tblLook w:val="04A0" w:firstRow="1" w:lastRow="0" w:firstColumn="1" w:lastColumn="0" w:noHBand="0" w:noVBand="1"/>
+      </w:tblPr>
+      <w:tblGrid>
+        <w:gridCol w:w="1259"/>
+        <w:gridCol w:w="2691"/>
+      </w:tblGrid>
+      <w:tr>
+        <w:tc>
+          <w:tcPr>
+            <w:tcW w:w="1259" w:type="dxa"/>
+          </w:tcPr>
+          <w:p>
+            <w:pPr>
+              <w:pStyle w:val="NoSpacing"/>
+              <w:rPr>
+                <w:sz w:val="16"/>
+                <w:szCs w:val="16"/>
+              </w:rPr>
+            </w:pPr>
+            <w:r>
+              <w:rPr>
+                <w:sz w:val="16"/>
+                <w:szCs w:val="16"/>
+              </w:rPr>
+              <w:t>ASSUMPTIONS</w:t>
+            </w:r>
+          </w:p>
+        </w:tc>
+        <w:tc>
+          <w:tcPr>
+            <w:tcW w:w="2691" w:type="dxa"/>
+          </w:tcPr>
+          <w:p>
+            <w:pPr>
+              <w:pStyle w:val="NoSpacing"/>
+              <w:rPr>
+                <w:sz w:val="16"/>
+                <w:szCs w:val="16"/>
+              </w:rPr>
+            </w:pPr>
+            <w:r>
+              <w:rPr>
+                <w:sz w:val="16"/>
+                <w:szCs w:val="16"/>
+              </w:rPr>
+              <w:t xml:space="preserve">1. </w:t>
+            </w:r>
+            <w:r>
+              <w:rPr>
+                <w:sz w:val="16"/>
+                <w:szCs w:val="16"/>
+              </w:rPr>
+              <w:t xml:space="preserve">All </w:t>
+            </w:r>
+            <w:proofErr w:type="spellStart"/>
+            <w:r>
+              <w:rPr>
+                <w:sz w:val="16"/>
+                <w:szCs w:val="16"/>
+              </w:rPr>
+              <w:t>martians</w:t>
+            </w:r>
+            <w:proofErr w:type="spellEnd"/>
+            <w:r>
+              <w:rPr>
+                <w:sz w:val="16"/>
+                <w:szCs w:val="16"/>
+              </w:rPr>
+              <w:t xml:space="preserve"> have green yes.</w:t>
+            </w:r>
+          </w:p>
+          <w:p>
+            <w:pPr>
+              <w:pStyle w:val="NoSpacing"/>
+              <w:rPr>
+                <w:sz w:val="16"/>
+                <w:szCs w:val="16"/>
+              </w:rPr>
+            </w:pPr>
+            <w:r>
+              <w:rPr>
+                <w:sz w:val="16"/>
+                <w:szCs w:val="16"/>
+              </w:rPr>
+              <w:t xml:space="preserve">2. </w:t>
+            </w:r>
+            <w:r>
+              <w:rPr>
+                <w:sz w:val="16"/>
+                <w:szCs w:val="16"/>
+              </w:rPr>
+              <w:t xml:space="preserve">Henry is a </w:t>
+            </w:r>
+            <w:proofErr w:type="spellStart"/>
+            <w:r>
+              <w:rPr>
+                <w:sz w:val="16"/>
+                <w:szCs w:val="16"/>
+              </w:rPr>
+              <w:t>martian</w:t>
+            </w:r>
+            <w:proofErr w:type="spellEnd"/>
+            <w:r>
+              <w:rPr>
+                <w:sz w:val="16"/>
+                <w:szCs w:val="16"/>
+              </w:rPr>
+              <w:t>.</w:t>
+            </w:r>
+          </w:p>
+          <w:p>
+            <w:pPr>
+              <w:pStyle w:val="NoSpacing"/>
+              <w:rPr>
+                <w:sz w:val="16"/>
+                <w:szCs w:val="16"/>
+              </w:rPr>
+            </w:pPr>
+            <w:r>
+              <w:rPr>
+                <w:sz w:val="16"/>
+                <w:szCs w:val="16"/>
+              </w:rPr>
+              <w:t>Conclusion: Henry has green eyes.</w:t>
+            </w:r>
+          </w:p>
+        </w:tc>
+      </w:tr>
+    </w:tbl>
+    <w:p>
+      <w:pPr>
+        <w:pStyle w:val="ListParagraph"/>
+        <w:numPr>
+          <w:ilvl w:val="0"/>
+          <w:numId w:val="20"/>
+        </w:numPr>
+      </w:pPr>
+    </w:p>
+    <w:tbl>
+      <w:tblPr>
+        <w:tblStyle w:val="TableGrid"/>
+        <w:tblW w:w="0" w:type="auto"/>
+        <w:tblInd w:w="1080" w:type="dxa"/>
+        <w:tblLook w:val="04A0" w:firstRow="1" w:lastRow="0" w:firstColumn="1" w:lastColumn="0" w:noHBand="0" w:noVBand="1"/>
+      </w:tblPr>
+      <w:tblGrid>
+        <w:gridCol w:w="1259"/>
+        <w:gridCol w:w="2691"/>
+      </w:tblGrid>
+      <w:tr>
+        <w:tc>
+          <w:tcPr>
+            <w:tcW w:w="1259" w:type="dxa"/>
+          </w:tcPr>
+          <w:p>
+            <w:pPr>
+              <w:pStyle w:val="NoSpacing"/>
+              <w:rPr>
+                <w:sz w:val="16"/>
+                <w:szCs w:val="16"/>
+              </w:rPr>
+            </w:pPr>
+            <w:r>
+              <w:rPr>
+                <w:sz w:val="16"/>
+                <w:szCs w:val="16"/>
+              </w:rPr>
+              <w:t>ASSUMPTIONS</w:t>
+            </w:r>
+          </w:p>
+        </w:tc>
+        <w:tc>
+          <w:tcPr>
+            <w:tcW w:w="2691" w:type="dxa"/>
+          </w:tcPr>
+          <w:p>
+            <w:pPr>
+              <w:pStyle w:val="NoSpacing"/>
+              <w:rPr>
+                <w:sz w:val="16"/>
+                <w:szCs w:val="16"/>
+              </w:rPr>
+            </w:pPr>
+            <w:r>
+              <w:rPr>
+                <w:sz w:val="16"/>
+                <w:szCs w:val="16"/>
+              </w:rPr>
+              <w:t xml:space="preserve">1. The sum of </w:t>
+            </w:r>
+            <w:proofErr w:type="gramStart"/>
+            <w:r>
+              <w:rPr>
+                <w:sz w:val="16"/>
+                <w:szCs w:val="16"/>
+              </w:rPr>
+              <w:t>the measures</w:t>
+            </w:r>
+            <w:proofErr w:type="gramEnd"/>
+            <w:r>
+              <w:rPr>
+                <w:sz w:val="16"/>
+                <w:szCs w:val="16"/>
+              </w:rPr>
+              <w:t xml:space="preserve"> of the angles of a triangle is 180.</w:t>
+            </w:r>
+          </w:p>
+          <w:p>
+            <w:pPr>
+              <w:pStyle w:val="NoSpacing"/>
+              <w:rPr>
+                <w:sz w:val="16"/>
+                <w:szCs w:val="16"/>
+              </w:rPr>
+            </w:pPr>
+            <w:r>
+              <w:rPr>
+                <w:sz w:val="16"/>
+                <w:szCs w:val="16"/>
+              </w:rPr>
+              <w:t>2. In a particular triangle, the sum of the measures of two angles is 100</w:t>
+            </w:r>
+          </w:p>
+          <w:p>
+            <w:pPr>
+              <w:pStyle w:val="NoSpacing"/>
+              <w:rPr>
+                <w:sz w:val="16"/>
+                <w:szCs w:val="16"/>
+              </w:rPr>
+            </w:pPr>
+            <w:r>
+              <w:rPr>
+                <w:sz w:val="16"/>
+                <w:szCs w:val="16"/>
+              </w:rPr>
+              <w:t xml:space="preserve">Conclusion: The third angle is </w:t>
+            </w:r>
+            <m:oMath>
+              <m:r>
+                <w:rPr>
+                  <w:rFonts w:ascii="Cambria Math" w:hAnsi="Cambria Math"/>
+                  <w:sz w:val="16"/>
+                  <w:szCs w:val="16"/>
+                </w:rPr>
+                <m:t>80</m:t>
+              </m:r>
+              <m:r>
+                <w:rPr>
+                  <w:rFonts w:ascii="Cambria Math" w:hAnsi="Cambria Math"/>
+                  <w:sz w:val="16"/>
+                  <w:szCs w:val="16"/>
+                </w:rPr>
+                <m:t>°</m:t>
+              </m:r>
+            </m:oMath>
+          </w:p>
+        </w:tc>
+      </w:tr>
+    </w:tbl>
+    <w:p>
+      <w:pPr>
+        <w:pStyle w:val="ListParagraph"/>
+        <w:numPr>
+          <w:ilvl w:val="0"/>
+          <w:numId w:val="8"/>
+        </w:numPr>
+      </w:pPr>
+      <w:r>
+        <w:t xml:space="preserve">A prime number is any whole number that is divisible only by itself and 1. For example, 7, 11, and 13 are prime numbers. Evaluate the formula </w:t>
+      </w:r>
+      <m:oMath>
+        <m:sSup>
+          <m:sSupPr>
+            <m:ctrlPr>
+              <w:rPr>
+                <w:rFonts w:ascii="Cambria Math" w:hAnsi="Cambria Math"/>
+                <w:i/>
+              </w:rPr>
+            </m:ctrlPr>
+          </m:sSupPr>
+          <m:e>
+            <m:r>
+              <w:rPr>
+                <w:rFonts w:ascii="Cambria Math" w:hAnsi="Cambria Math"/>
+              </w:rPr>
+              <m:t>n</m:t>
+            </m:r>
+          </m:e>
+          <m:sup>
+            <m:r>
+              <w:rPr>
+                <w:rFonts w:ascii="Cambria Math" w:hAnsi="Cambria Math"/>
+              </w:rPr>
+              <m:t>2</m:t>
+            </m:r>
+          </m:sup>
+        </m:sSup>
+        <m:r>
+          <w:rPr>
+            <w:rFonts w:ascii="Cambria Math" w:hAnsi="Cambria Math"/>
+          </w:rPr>
+          <m:t>+n+17</m:t>
+        </m:r>
+      </m:oMath>
+      <w:r>
+        <w:rPr>
+          <w:rFonts w:eastAsiaTheme="minorEastAsia"/>
+        </w:rPr>
+        <w:t xml:space="preserve"> using all integer values from 0 to 9, inclusive. Do you notice a pattern.</w:t>
+      </w:r>
+    </w:p>
+    <w:tbl>
+      <w:tblPr>
+        <w:tblStyle w:val="TableGrid"/>
+        <w:tblW w:w="0" w:type="auto"/>
+        <w:tblInd w:w="720" w:type="dxa"/>
+        <w:tblLook w:val="04A0" w:firstRow="1" w:lastRow="0" w:firstColumn="1" w:lastColumn="0" w:noHBand="0" w:noVBand="1"/>
+      </w:tblPr>
+      <w:tblGrid>
+        <w:gridCol w:w="452"/>
+        <w:gridCol w:w="712"/>
+        <w:gridCol w:w="620"/>
+        <w:gridCol w:w="791"/>
+        <w:gridCol w:w="1735"/>
+      </w:tblGrid>
+      <w:tr>
+        <w:tc>
+          <w:tcPr>
+            <w:tcW w:w="355" w:type="dxa"/>
+          </w:tcPr>
+          <w:p>
+            <w:pPr>
+              <w:pStyle w:val="ListParagraph"/>
+              <w:ind w:left="0"/>
+              <w:jc w:val="center"/>
+            </w:pPr>
+            <m:oMathPara>
+              <m:oMath>
+                <m:r>
+                  <w:rPr>
+                    <w:rFonts w:ascii="Cambria Math" w:hAnsi="Cambria Math"/>
+                  </w:rPr>
+                  <m:t>n</m:t>
+                </m:r>
+              </m:oMath>
+            </m:oMathPara>
+          </w:p>
+        </w:tc>
+        <w:tc>
+          <w:tcPr>
+            <w:tcW w:w="720" w:type="dxa"/>
+          </w:tcPr>
+          <w:p>
+            <w:pPr>
+              <w:pStyle w:val="ListParagraph"/>
+              <w:ind w:left="0"/>
+              <w:jc w:val="center"/>
+            </w:pPr>
+            <m:oMathPara>
+              <m:oMath>
+                <m:sSup>
+                  <m:sSupPr>
+                    <m:ctrlPr>
+                      <w:rPr>
+                        <w:rFonts w:ascii="Cambria Math" w:hAnsi="Cambria Math"/>
+                        <w:i/>
+                      </w:rPr>
+                    </m:ctrlPr>
+                  </m:sSupPr>
+                  <m:e>
+                    <m:r>
+                      <w:rPr>
+                        <w:rFonts w:ascii="Cambria Math" w:hAnsi="Cambria Math"/>
+                      </w:rPr>
+                      <m:t>n</m:t>
+                    </m:r>
+                  </m:e>
+                  <m:sup>
+                    <m:r>
+                      <w:rPr>
+                        <w:rFonts w:ascii="Cambria Math" w:hAnsi="Cambria Math"/>
+                      </w:rPr>
+                      <m:t>2</m:t>
+                    </m:r>
+                  </m:sup>
+                </m:sSup>
+              </m:oMath>
+            </m:oMathPara>
+          </w:p>
+        </w:tc>
+        <w:tc>
+          <w:tcPr>
+            <w:tcW w:w="630" w:type="dxa"/>
+          </w:tcPr>
+          <w:p>
+            <w:pPr>
+              <w:pStyle w:val="ListParagraph"/>
+              <w:ind w:left="0"/>
+              <w:jc w:val="center"/>
+            </w:pPr>
+            <m:oMathPara>
+              <m:oMath>
+                <m:r>
+                  <w:rPr>
+                    <w:rFonts w:ascii="Cambria Math" w:hAnsi="Cambria Math"/>
+                  </w:rPr>
+                  <m:t>n</m:t>
+                </m:r>
+              </m:oMath>
+            </m:oMathPara>
+          </w:p>
+        </w:tc>
+        <w:tc>
+          <w:tcPr>
+            <w:tcW w:w="810" w:type="dxa"/>
+          </w:tcPr>
+          <w:p>
+            <w:pPr>
+              <w:pStyle w:val="ListParagraph"/>
+              <w:ind w:left="0"/>
+              <w:jc w:val="center"/>
+            </w:pPr>
+            <w:r>
+              <w:t>17</w:t>
+            </w:r>
+          </w:p>
+        </w:tc>
+        <w:tc>
+          <w:tcPr>
+            <w:tcW w:w="1795" w:type="dxa"/>
+          </w:tcPr>
+          <w:p>
+            <w:pPr>
+              <w:pStyle w:val="ListParagraph"/>
+              <w:ind w:left="0"/>
+              <w:jc w:val="center"/>
+            </w:pPr>
+            <m:oMathPara>
+              <m:oMath>
+                <m:sSup>
+                  <m:sSupPr>
+                    <m:ctrlPr>
+                      <w:rPr>
+                        <w:rFonts w:ascii="Cambria Math" w:hAnsi="Cambria Math"/>
+                        <w:i/>
+                      </w:rPr>
+                    </m:ctrlPr>
+                  </m:sSupPr>
+                  <m:e>
+                    <m:r>
+                      <w:rPr>
+                        <w:rFonts w:ascii="Cambria Math" w:hAnsi="Cambria Math"/>
+                      </w:rPr>
+                      <m:t>n</m:t>
+                    </m:r>
+                  </m:e>
+                  <m:sup>
+                    <m:r>
+                      <w:rPr>
+                        <w:rFonts w:ascii="Cambria Math" w:hAnsi="Cambria Math"/>
+                      </w:rPr>
+                      <m:t>2</m:t>
+                    </m:r>
+                  </m:sup>
+                </m:sSup>
+                <m:r>
+                  <w:rPr>
+                    <w:rFonts w:ascii="Cambria Math" w:hAnsi="Cambria Math"/>
+                  </w:rPr>
+                  <m:t>+n+17</m:t>
+                </m:r>
+              </m:oMath>
+            </m:oMathPara>
+          </w:p>
+        </w:tc>
+      </w:tr>
+      <w:tr>
+        <w:tc>
+          <w:tcPr>
+            <w:tcW w:w="355" w:type="dxa"/>
+          </w:tcPr>
+          <w:p>
+            <w:pPr>
+              <w:pStyle w:val="ListParagraph"/>
+              <w:ind w:left="0"/>
+              <w:jc w:val="center"/>
+            </w:pPr>
+            <w:r>
+              <w:t>0</w:t>
+            </w:r>
+          </w:p>
+        </w:tc>
+        <w:tc>
+          <w:tcPr>
+            <w:tcW w:w="720" w:type="dxa"/>
+          </w:tcPr>
+          <w:p>
+            <w:pPr>
+              <w:pStyle w:val="ListParagraph"/>
+              <w:ind w:left="0"/>
+              <w:jc w:val="center"/>
+            </w:pPr>
+            <w:r>
+              <w:t>0</w:t>
+            </w:r>
+          </w:p>
+        </w:tc>
+        <w:tc>
+          <w:tcPr>
+            <w:tcW w:w="630" w:type="dxa"/>
+          </w:tcPr>
+          <w:p>
+            <w:pPr>
+              <w:pStyle w:val="ListParagraph"/>
+              <w:ind w:left="0"/>
+              <w:jc w:val="center"/>
+            </w:pPr>
+            <w:r>
+              <w:t>0</w:t>
+            </w:r>
+          </w:p>
+        </w:tc>
+        <w:tc>
+          <w:tcPr>
+            <w:tcW w:w="810" w:type="dxa"/>
+          </w:tcPr>
+          <w:p>
+            <w:pPr>
+              <w:pStyle w:val="ListParagraph"/>
+              <w:ind w:left="0"/>
+              <w:jc w:val="center"/>
+            </w:pPr>
+            <w:r>
+              <w:t>17</w:t>
+            </w:r>
+          </w:p>
+        </w:tc>
+        <w:tc>
+          <w:tcPr>
+            <w:tcW w:w="1795" w:type="dxa"/>
+          </w:tcPr>
+          <w:p>
+            <w:pPr>
+              <w:pStyle w:val="ListParagraph"/>
+              <w:ind w:left="0"/>
+              <w:jc w:val="center"/>
+            </w:pPr>
+            <w:r>
+              <w:t>17</w:t>
+            </w:r>
+          </w:p>
+        </w:tc>
+      </w:tr>
+      <w:tr>
+        <w:tc>
+          <w:tcPr>
+            <w:tcW w:w="355" w:type="dxa"/>
+          </w:tcPr>
+          <w:p>
+            <w:pPr>
+              <w:pStyle w:val="ListParagraph"/>
+              <w:ind w:left="0"/>
+              <w:jc w:val="center"/>
+            </w:pPr>
+            <w:r>
+              <w:t>1</w:t>
+            </w:r>
+          </w:p>
+        </w:tc>
+        <w:tc>
+          <w:tcPr>
+            <w:tcW w:w="720" w:type="dxa"/>
+          </w:tcPr>
+          <w:p>
+            <w:pPr>
+              <w:pStyle w:val="ListParagraph"/>
+              <w:ind w:left="0"/>
+              <w:jc w:val="center"/>
+            </w:pPr>
+            <w:r>
+              <w:t>1</w:t>
+            </w:r>
+          </w:p>
+        </w:tc>
+        <w:tc>
+          <w:tcPr>
+            <w:tcW w:w="630" w:type="dxa"/>
+          </w:tcPr>
+          <w:p>
+            <w:pPr>
+              <w:pStyle w:val="ListParagraph"/>
+              <w:ind w:left="0"/>
+              <w:jc w:val="center"/>
+            </w:pPr>
+            <w:r>
+              <w:t>1</w:t>
+            </w:r>
+          </w:p>
+        </w:tc>
+        <w:tc>
+          <w:tcPr>
+            <w:tcW w:w="810" w:type="dxa"/>
+          </w:tcPr>
+          <w:p>
+            <w:pPr>
+              <w:pStyle w:val="ListParagraph"/>
+              <w:ind w:left="0"/>
+              <w:jc w:val="center"/>
+            </w:pPr>
+            <w:r>
+              <w:t>17</w:t>
+            </w:r>
+          </w:p>
+        </w:tc>
+        <w:tc>
+          <w:tcPr>
+            <w:tcW w:w="1795" w:type="dxa"/>
+          </w:tcPr>
+          <w:p>
+            <w:pPr>
+              <w:pStyle w:val="ListParagraph"/>
+              <w:ind w:left="0"/>
+              <w:jc w:val="center"/>
+            </w:pPr>
+            <w:r>
+              <w:t>19</w:t>
+            </w:r>
+          </w:p>
+        </w:tc>
+      </w:tr>
+      <w:tr>
+        <w:tc>
+          <w:tcPr>
+            <w:tcW w:w="355" w:type="dxa"/>
+          </w:tcPr>
+          <w:p>
+            <w:pPr>
+              <w:pStyle w:val="ListParagraph"/>
+              <w:ind w:left="0"/>
+              <w:jc w:val="center"/>
+            </w:pPr>
+            <w:r>
+              <w:t>2</w:t>
+            </w:r>
+          </w:p>
+        </w:tc>
+        <w:tc>
+          <w:tcPr>
+            <w:tcW w:w="720" w:type="dxa"/>
+          </w:tcPr>
+          <w:p>
+            <w:pPr>
+              <w:pStyle w:val="ListParagraph"/>
+              <w:ind w:left="0"/>
+              <w:jc w:val="center"/>
+            </w:pPr>
+            <w:r>
+              <w:t>4</w:t>
+            </w:r>
+          </w:p>
+        </w:tc>
+        <w:tc>
+          <w:tcPr>
+            <w:tcW w:w="630" w:type="dxa"/>
+          </w:tcPr>
+          <w:p>
+            <w:pPr>
+              <w:pStyle w:val="ListParagraph"/>
+              <w:ind w:left="0"/>
+              <w:jc w:val="center"/>
+            </w:pPr>
+            <w:r>
+              <w:t>2</w:t>
+            </w:r>
+          </w:p>
+        </w:tc>
+        <w:tc>
+          <w:tcPr>
+            <w:tcW w:w="810" w:type="dxa"/>
+          </w:tcPr>
+          <w:p>
+            <w:pPr>
+              <w:pStyle w:val="ListParagraph"/>
+              <w:ind w:left="0"/>
+              <w:jc w:val="center"/>
+            </w:pPr>
+            <w:r>
+              <w:t>17</w:t>
+            </w:r>
+          </w:p>
+        </w:tc>
+        <w:tc>
+          <w:tcPr>
+            <w:tcW w:w="1795" w:type="dxa"/>
+          </w:tcPr>
+          <w:p>
+            <w:pPr>
+              <w:pStyle w:val="ListParagraph"/>
+              <w:ind w:left="0"/>
+              <w:jc w:val="center"/>
+            </w:pPr>
+            <w:r>
+              <w:t>23</w:t>
+            </w:r>
+          </w:p>
+        </w:tc>
+      </w:tr>
+      <w:tr>
+        <w:tc>
+          <w:tcPr>
+            <w:tcW w:w="355" w:type="dxa"/>
+          </w:tcPr>
+          <w:p>
+            <w:pPr>
+              <w:pStyle w:val="ListParagraph"/>
+              <w:ind w:left="0"/>
+              <w:jc w:val="center"/>
+            </w:pPr>
+            <w:r>
+              <w:t>3</w:t>
+            </w:r>
+          </w:p>
+        </w:tc>
+        <w:tc>
+          <w:tcPr>
+            <w:tcW w:w="720" w:type="dxa"/>
+          </w:tcPr>
+          <w:p>
+            <w:pPr>
+              <w:pStyle w:val="ListParagraph"/>
+              <w:ind w:left="0"/>
+              <w:jc w:val="center"/>
+            </w:pPr>
+            <w:r>
+              <w:t>9</w:t>
+            </w:r>
+          </w:p>
+        </w:tc>
+        <w:tc>
+          <w:tcPr>
+            <w:tcW w:w="630" w:type="dxa"/>
+          </w:tcPr>
+          <w:p>
+            <w:pPr>
+              <w:pStyle w:val="ListParagraph"/>
+              <w:ind w:left="0"/>
+              <w:jc w:val="center"/>
+            </w:pPr>
+            <w:r>
+              <w:t>3</w:t>
+            </w:r>
+          </w:p>
+        </w:tc>
+        <w:tc>
+          <w:tcPr>
+            <w:tcW w:w="810" w:type="dxa"/>
+          </w:tcPr>
+          <w:p>
+            <w:pPr>
+              <w:pStyle w:val="ListParagraph"/>
+              <w:ind w:left="0"/>
+              <w:jc w:val="center"/>
+            </w:pPr>
+            <w:r>
+              <w:t>17</w:t>
+            </w:r>
+          </w:p>
+        </w:tc>
+        <w:tc>
+          <w:tcPr>
+            <w:tcW w:w="1795" w:type="dxa"/>
+          </w:tcPr>
+          <w:p>
+            <w:pPr>
+              <w:pStyle w:val="ListParagraph"/>
+              <w:ind w:left="0"/>
+              <w:jc w:val="center"/>
+            </w:pPr>
+            <w:r>
+              <w:t>29</w:t>
+            </w:r>
+          </w:p>
+        </w:tc>
+      </w:tr>
+      <w:tr>
+        <w:tc>
+          <w:tcPr>
+            <w:tcW w:w="355" w:type="dxa"/>
+          </w:tcPr>
+          <w:p>
+            <w:pPr>
+              <w:pStyle w:val="ListParagraph"/>
+              <w:ind w:left="0"/>
+              <w:jc w:val="center"/>
+            </w:pPr>
+            <w:r>
+              <w:t>4</w:t>
+            </w:r>
+          </w:p>
+        </w:tc>
+        <w:tc>
+          <w:tcPr>
+            <w:tcW w:w="720" w:type="dxa"/>
+          </w:tcPr>
+          <w:p>
+            <w:pPr>
+              <w:pStyle w:val="ListParagraph"/>
+              <w:ind w:left="0"/>
+              <w:jc w:val="center"/>
+            </w:pPr>
+            <w:r>
+              <w:t>16</w:t>
+            </w:r>
+          </w:p>
+        </w:tc>
+        <w:tc>
+          <w:tcPr>
+            <w:tcW w:w="630" w:type="dxa"/>
+          </w:tcPr>
+          <w:p>
+            <w:pPr>
+              <w:pStyle w:val="ListParagraph"/>
+              <w:ind w:left="0"/>
+              <w:jc w:val="center"/>
+            </w:pPr>
+            <w:r>
+              <w:t>4</w:t>
+            </w:r>
+          </w:p>
+        </w:tc>
+        <w:tc>
+          <w:tcPr>
+            <w:tcW w:w="810" w:type="dxa"/>
+          </w:tcPr>
+          <w:p>
+            <w:pPr>
+              <w:pStyle w:val="ListParagraph"/>
+              <w:ind w:left="0"/>
+              <w:jc w:val="center"/>
+            </w:pPr>
+            <w:r>
+              <w:t>17</w:t>
+            </w:r>
+          </w:p>
+        </w:tc>
+        <w:tc>
+          <w:tcPr>
+            <w:tcW w:w="1795" w:type="dxa"/>
+          </w:tcPr>
+          <w:p>
+            <w:pPr>
+              <w:pStyle w:val="ListParagraph"/>
+              <w:ind w:left="0"/>
+              <w:jc w:val="center"/>
+            </w:pPr>
+            <w:r>
+              <w:t>37</w:t>
+            </w:r>
+          </w:p>
+        </w:tc>
+      </w:tr>
+      <w:tr>
+        <w:tc>
+          <w:tcPr>
+            <w:tcW w:w="355" w:type="dxa"/>
+          </w:tcPr>
+          <w:p>
+            <w:pPr>
+              <w:pStyle w:val="ListParagraph"/>
+              <w:ind w:left="0"/>
+              <w:jc w:val="center"/>
+            </w:pPr>
+            <w:r>
+              <w:t>5</w:t>
+            </w:r>
+          </w:p>
+        </w:tc>
+        <w:tc>
+          <w:tcPr>
+            <w:tcW w:w="720" w:type="dxa"/>
+          </w:tcPr>
+          <w:p>
+            <w:pPr>
+              <w:pStyle w:val="ListParagraph"/>
+              <w:ind w:left="0"/>
+              <w:jc w:val="center"/>
+            </w:pPr>
+            <w:r>
+              <w:t>25</w:t>
+            </w:r>
+          </w:p>
+        </w:tc>
+        <w:tc>
+          <w:tcPr>
+            <w:tcW w:w="630" w:type="dxa"/>
+          </w:tcPr>
+          <w:p>
+            <w:pPr>
+              <w:pStyle w:val="ListParagraph"/>
+              <w:ind w:left="0"/>
+              <w:jc w:val="center"/>
+            </w:pPr>
+            <w:r>
+              <w:t>5</w:t>
+            </w:r>
+          </w:p>
+        </w:tc>
+        <w:tc>
+          <w:tcPr>
+            <w:tcW w:w="810" w:type="dxa"/>
+          </w:tcPr>
+          <w:p>
+            <w:pPr>
+              <w:pStyle w:val="ListParagraph"/>
+              <w:ind w:left="0"/>
+              <w:jc w:val="center"/>
+            </w:pPr>
+            <w:r>
+              <w:t>17</w:t>
+            </w:r>
+          </w:p>
+        </w:tc>
+        <w:tc>
+          <w:tcPr>
+            <w:tcW w:w="1795" w:type="dxa"/>
+          </w:tcPr>
+          <w:p>
+            <w:pPr>
+              <w:pStyle w:val="ListParagraph"/>
+              <w:ind w:left="0"/>
+              <w:jc w:val="center"/>
+            </w:pPr>
+            <w:r>
+              <w:t>47</w:t>
+            </w:r>
+          </w:p>
+        </w:tc>
+      </w:tr>
+      <w:tr>
+        <w:tc>
+          <w:tcPr>
+            <w:tcW w:w="355" w:type="dxa"/>
+          </w:tcPr>
+          <w:p>
+            <w:pPr>
+              <w:pStyle w:val="ListParagraph"/>
+              <w:ind w:left="0"/>
+              <w:jc w:val="center"/>
+            </w:pPr>
+            <w:r>
+              <w:t>6</w:t>
+            </w:r>
+          </w:p>
+        </w:tc>
+        <w:tc>
+          <w:tcPr>
+            <w:tcW w:w="720" w:type="dxa"/>
+          </w:tcPr>
+          <w:p>
+            <w:pPr>
+              <w:pStyle w:val="ListParagraph"/>
+              <w:ind w:left="0"/>
+              <w:jc w:val="center"/>
+            </w:pPr>
+            <w:r>
+              <w:t>36</w:t>
+            </w:r>
+          </w:p>
+        </w:tc>
+        <w:tc>
+          <w:tcPr>
+            <w:tcW w:w="630" w:type="dxa"/>
+          </w:tcPr>
+          <w:p>
+            <w:pPr>
+              <w:pStyle w:val="ListParagraph"/>
+              <w:ind w:left="0"/>
+              <w:jc w:val="center"/>
+            </w:pPr>
+            <w:r>
+              <w:t>6</w:t>
+            </w:r>
+          </w:p>
+        </w:tc>
+        <w:tc>
+          <w:tcPr>
+            <w:tcW w:w="810" w:type="dxa"/>
+          </w:tcPr>
+          <w:p>
+            <w:pPr>
+              <w:pStyle w:val="ListParagraph"/>
+              <w:ind w:left="0"/>
+              <w:jc w:val="center"/>
+            </w:pPr>
+            <w:r>
+              <w:t>17</w:t>
+            </w:r>
+          </w:p>
+        </w:tc>
+        <w:tc>
+          <w:tcPr>
+            <w:tcW w:w="1795" w:type="dxa"/>
+          </w:tcPr>
+          <w:p>
+            <w:pPr>
+              <w:pStyle w:val="ListParagraph"/>
+              <w:ind w:left="0"/>
+              <w:jc w:val="center"/>
+            </w:pPr>
+            <w:r>
+              <w:t>59</w:t>
+            </w:r>
+          </w:p>
+        </w:tc>
+      </w:tr>
+      <w:tr>
+        <w:tc>
+          <w:tcPr>
+            <w:tcW w:w="355" w:type="dxa"/>
+          </w:tcPr>
+          <w:p>
+            <w:pPr>
+              <w:pStyle w:val="ListParagraph"/>
+              <w:ind w:left="0"/>
+              <w:jc w:val="center"/>
+            </w:pPr>
+            <w:r>
+              <w:t>7</w:t>
+            </w:r>
+          </w:p>
+        </w:tc>
+        <w:tc>
+          <w:tcPr>
+            <w:tcW w:w="720" w:type="dxa"/>
+          </w:tcPr>
+          <w:p>
+            <w:pPr>
+              <w:pStyle w:val="ListParagraph"/>
+              <w:ind w:left="0"/>
+              <w:jc w:val="center"/>
+            </w:pPr>
+            <w:r>
+              <w:t>49</w:t>
+            </w:r>
+          </w:p>
+        </w:tc>
+        <w:tc>
+          <w:tcPr>
+            <w:tcW w:w="630" w:type="dxa"/>
+          </w:tcPr>
+          <w:p>
+            <w:pPr>
+              <w:pStyle w:val="ListParagraph"/>
+              <w:ind w:left="0"/>
+              <w:jc w:val="center"/>
+            </w:pPr>
+            <w:r>
+              <w:t>7</w:t>
+            </w:r>
+          </w:p>
+        </w:tc>
+        <w:tc>
+          <w:tcPr>
+            <w:tcW w:w="810" w:type="dxa"/>
+          </w:tcPr>
+          <w:p>
+            <w:pPr>
+              <w:pStyle w:val="ListParagraph"/>
+              <w:ind w:left="0"/>
+              <w:jc w:val="center"/>
+            </w:pPr>
+            <w:r>
+              <w:t>17</w:t>
+            </w:r>
+          </w:p>
+        </w:tc>
+        <w:tc>
+          <w:tcPr>
+            <w:tcW w:w="1795" w:type="dxa"/>
+          </w:tcPr>
+          <w:p>
+            <w:pPr>
+              <w:pStyle w:val="ListParagraph"/>
+              <w:ind w:left="0"/>
+              <w:jc w:val="center"/>
+            </w:pPr>
+            <w:r>
+              <w:t>73</w:t>
+            </w:r>
+          </w:p>
+        </w:tc>
+      </w:tr>
+      <w:tr>
+        <w:tc>
+          <w:tcPr>
+            <w:tcW w:w="355" w:type="dxa"/>
+          </w:tcPr>
+          <w:p>
+            <w:pPr>
+              <w:pStyle w:val="ListParagraph"/>
+              <w:ind w:left="0"/>
+              <w:jc w:val="center"/>
+            </w:pPr>
+            <w:r>
+              <w:t>8</w:t>
+            </w:r>
+          </w:p>
+        </w:tc>
+        <w:tc>
+          <w:tcPr>
+            <w:tcW w:w="720" w:type="dxa"/>
+          </w:tcPr>
+          <w:p>
+            <w:pPr>
+              <w:pStyle w:val="ListParagraph"/>
+              <w:ind w:left="0"/>
+              <w:jc w:val="center"/>
+            </w:pPr>
+            <w:r>
+              <w:t>64</w:t>
+            </w:r>
+          </w:p>
+        </w:tc>
+        <w:tc>
+          <w:tcPr>
+            <w:tcW w:w="630" w:type="dxa"/>
+          </w:tcPr>
+          <w:p>
+            <w:pPr>
+              <w:pStyle w:val="ListParagraph"/>
+              <w:ind w:left="0"/>
+              <w:jc w:val="center"/>
+            </w:pPr>
+            <w:r>
+              <w:t>8</w:t>
+            </w:r>
+          </w:p>
+        </w:tc>
+        <w:tc>
+          <w:tcPr>
+            <w:tcW w:w="810" w:type="dxa"/>
+          </w:tcPr>
+          <w:p>
+            <w:pPr>
+              <w:pStyle w:val="ListParagraph"/>
+              <w:ind w:left="0"/>
+              <w:jc w:val="center"/>
+            </w:pPr>
+            <w:r>
+              <w:t>17</w:t>
+            </w:r>
+          </w:p>
+        </w:tc>
+        <w:tc>
+          <w:tcPr>
+            <w:tcW w:w="1795" w:type="dxa"/>
+          </w:tcPr>
+          <w:p>
+            <w:pPr>
+              <w:pStyle w:val="ListParagraph"/>
+              <w:ind w:left="0"/>
+              <w:jc w:val="center"/>
+            </w:pPr>
+            <w:r>
+              <w:t>89</w:t>
+            </w:r>
+          </w:p>
+        </w:tc>
+      </w:tr>
+      <w:tr>
+        <w:tc>
+          <w:tcPr>
+            <w:tcW w:w="355" w:type="dxa"/>
+          </w:tcPr>
+          <w:p>
+            <w:pPr>
+              <w:pStyle w:val="ListParagraph"/>
+              <w:ind w:left="0"/>
+              <w:jc w:val="center"/>
+            </w:pPr>
+            <w:r>
+              <w:t>9</w:t>
+            </w:r>
+          </w:p>
+        </w:tc>
+        <w:tc>
+          <w:tcPr>
+            <w:tcW w:w="720" w:type="dxa"/>
+          </w:tcPr>
+          <w:p>
+            <w:pPr>
+              <w:pStyle w:val="ListParagraph"/>
+              <w:ind w:left="0"/>
+              <w:jc w:val="center"/>
+            </w:pPr>
+            <w:r>
+              <w:t>81</w:t>
+            </w:r>
+          </w:p>
+        </w:tc>
+        <w:tc>
+          <w:tcPr>
+            <w:tcW w:w="630" w:type="dxa"/>
+          </w:tcPr>
+          <w:p>
+            <w:pPr>
+              <w:pStyle w:val="ListParagraph"/>
+              <w:ind w:left="0"/>
+              <w:jc w:val="center"/>
+            </w:pPr>
+            <w:r>
+              <w:t>9</w:t>
+            </w:r>
+          </w:p>
+        </w:tc>
+        <w:tc>
+          <w:tcPr>
+            <w:tcW w:w="810" w:type="dxa"/>
+          </w:tcPr>
+          <w:p>
+            <w:pPr>
+              <w:pStyle w:val="ListParagraph"/>
+              <w:ind w:left="0"/>
+              <w:jc w:val="center"/>
+            </w:pPr>
+            <w:r>
+              <w:t>17</w:t>
+            </w:r>
+          </w:p>
+        </w:tc>
+        <w:tc>
+          <w:tcPr>
+            <w:tcW w:w="1795" w:type="dxa"/>
+          </w:tcPr>
+          <w:p>
+            <w:pPr>
+              <w:pStyle w:val="ListParagraph"/>
+              <w:ind w:left="0"/>
+              <w:jc w:val="center"/>
+            </w:pPr>
+            <w:r>
+              <w:t>107</w:t>
+            </w:r>
+          </w:p>
+        </w:tc>
+      </w:tr>
+      <w:tr>
+        <w:tc>
+          <w:tcPr>
+            <w:tcW w:w="355" w:type="dxa"/>
+          </w:tcPr>
+          <w:p>
+            <w:pPr>
+              <w:pStyle w:val="ListParagraph"/>
+              <w:ind w:left="0"/>
+              <w:jc w:val="center"/>
+            </w:pPr>
+            <w:r>
+              <w:t>16</w:t>
+            </w:r>
+          </w:p>
+        </w:tc>
+        <w:tc>
+          <w:tcPr>
+            <w:tcW w:w="720" w:type="dxa"/>
+          </w:tcPr>
+          <w:p>
+            <w:pPr>
+              <w:pStyle w:val="ListParagraph"/>
+              <w:ind w:left="0"/>
+              <w:jc w:val="center"/>
+            </w:pPr>
+            <w:r>
+              <w:t>256</w:t>
+            </w:r>
+          </w:p>
+        </w:tc>
+        <w:tc>
+          <w:tcPr>
+            <w:tcW w:w="630" w:type="dxa"/>
+          </w:tcPr>
+          <w:p>
+            <w:pPr>
+              <w:pStyle w:val="ListParagraph"/>
+              <w:ind w:left="0"/>
+              <w:jc w:val="center"/>
+            </w:pPr>
+            <w:r>
+              <w:t>16</w:t>
+            </w:r>
+          </w:p>
+        </w:tc>
+        <w:tc>
+          <w:tcPr>
+            <w:tcW w:w="810" w:type="dxa"/>
+          </w:tcPr>
+          <w:p>
+            <w:pPr>
+              <w:pStyle w:val="ListParagraph"/>
+              <w:ind w:left="0"/>
+              <w:jc w:val="center"/>
+            </w:pPr>
+            <w:r>
+              <w:t>17</w:t>
+            </w:r>
+          </w:p>
+        </w:tc>
+        <w:tc>
+          <w:tcPr>
+            <w:tcW w:w="1795" w:type="dxa"/>
+          </w:tcPr>
+          <w:p>
+            <w:pPr>
+              <w:pStyle w:val="ListParagraph"/>
+              <w:ind w:left="0"/>
+              <w:jc w:val="center"/>
+            </w:pPr>
+            <w:r>
+              <w:t>289</w:t>
+            </w:r>
+          </w:p>
+        </w:tc>
+      </w:tr>
+    </w:tbl>
+    <w:p>
+      <w:pPr>
+        <w:pStyle w:val="ListParagraph"/>
+      </w:pPr>
+    </w:p>
+    <w:p>
+      <w:pPr>
+        <w:pStyle w:val="ListParagraph"/>
+        <w:ind w:left="1080"/>
+      </w:pPr>
+      <w:r>
+        <w:t xml:space="preserve">Prime numbers: </w:t>
+      </w:r>
+      <w:r>
+        <w:t xml:space="preserve">2, 3, 5, 7, 11, 13, 17, 19, 23, 29, 31, 37, 41, 43, 47, 53, 59, 61, 67, </w:t>
+      </w:r>
+      <w:proofErr w:type="gramStart"/>
+      <w:r>
+        <w:t>71, 73</w:t>
+      </w:r>
+      <w:proofErr w:type="gramEnd"/>
+      <w:r>
+        <w:t>, 79, 83, 89, 97, 101, 103, 107</w:t>
+      </w:r>
+    </w:p>
+    <w:p>
+      <w:pPr>
+        <w:pStyle w:val="ListParagraph"/>
+        <w:numPr>
+          <w:ilvl w:val="0"/>
+          <w:numId w:val="22"/>
+        </w:numPr>
+      </w:pPr>
+      <w:r>
+        <w:t>Use inductive reasoning, draw a conclusion.</w:t>
+      </w:r>
+    </w:p>
+    <w:p>
+      <w:pPr>
+        <w:pStyle w:val="ListParagraph"/>
+        <w:ind w:left="1080"/>
+      </w:pPr>
+      <w:r>
+        <w:t>All numbers generated are prime numbers.</w:t>
+      </w:r>
+    </w:p>
+    <w:p>
+      <w:pPr>
+        <w:pStyle w:val="ListParagraph"/>
+        <w:ind w:left="1080"/>
+      </w:pPr>
+      <w:r>
+        <w:t>Conclusion: The formula will always generate prime numbers.</w:t>
+      </w:r>
+    </w:p>
+    <w:p>
+      <w:pPr>
+        <w:pStyle w:val="ListParagraph"/>
+        <w:numPr>
+          <w:ilvl w:val="0"/>
+          <w:numId w:val="22"/>
+        </w:numPr>
+      </w:pPr>
+      <w:r>
+        <w:t xml:space="preserve">No, it is not true for </w:t>
+      </w:r>
+      <m:oMath>
+        <m:r>
+          <w:rPr>
+            <w:rFonts w:ascii="Cambria Math" w:hAnsi="Cambria Math"/>
+          </w:rPr>
+          <m:t>n=16</m:t>
+        </m:r>
+      </m:oMath>
+      <w:r>
+        <w:rPr>
+          <w:rFonts w:eastAsiaTheme="minorEastAsia"/>
+        </w:rPr>
+        <w:t>.</w:t>
+      </w:r>
+    </w:p>
     <w:p/>
     <w:p/>
     <w:p/>
@@ -2351,7 +4112,7 @@
   <w:abstractNum w:abstractNumId="1" w15:restartNumberingAfterBreak="0">
     <w:nsid w:val="090E01BB"/>
     <w:multiLevelType w:val="hybridMultilevel"/>
-    <w:tmpl w:val="5CDE0F12"/>
+    <w:tmpl w:val="00B22D14"/>
     <w:lvl w:ilvl="0" w:tplc="04090019">
       <w:start w:val="1"/>
       <w:numFmt w:val="lowerLetter"/>
@@ -2361,7 +4122,7 @@
         <w:ind w:left="1080" w:hanging="360"/>
       </w:pPr>
     </w:lvl>
-    <w:lvl w:ilvl="1" w:tplc="04090019" w:tentative="1">
+    <w:lvl w:ilvl="1" w:tplc="04090019">
       <w:start w:val="1"/>
       <w:numFmt w:val="lowerLetter"/>
       <w:lvlText w:val="%2."/>
@@ -2435,6 +4196,178 @@
     </w:lvl>
   </w:abstractNum>
   <w:abstractNum w:abstractNumId="2" w15:restartNumberingAfterBreak="0">
+    <w:nsid w:val="09966155"/>
+    <w:multiLevelType w:val="hybridMultilevel"/>
+    <w:tmpl w:val="00B22D14"/>
+    <w:lvl w:ilvl="0" w:tplc="FFFFFFFF">
+      <w:start w:val="1"/>
+      <w:numFmt w:val="lowerLetter"/>
+      <w:lvlText w:val="%1."/>
+      <w:lvlJc w:val="left"/>
+      <w:pPr>
+        <w:ind w:left="1080" w:hanging="360"/>
+      </w:pPr>
+    </w:lvl>
+    <w:lvl w:ilvl="1" w:tplc="FFFFFFFF">
+      <w:start w:val="1"/>
+      <w:numFmt w:val="lowerLetter"/>
+      <w:lvlText w:val="%2."/>
+      <w:lvlJc w:val="left"/>
+      <w:pPr>
+        <w:ind w:left="1800" w:hanging="360"/>
+      </w:pPr>
+    </w:lvl>
+    <w:lvl w:ilvl="2" w:tplc="FFFFFFFF" w:tentative="1">
+      <w:start w:val="1"/>
+      <w:numFmt w:val="lowerRoman"/>
+      <w:lvlText w:val="%3."/>
+      <w:lvlJc w:val="right"/>
+      <w:pPr>
+        <w:ind w:left="2520" w:hanging="180"/>
+      </w:pPr>
+    </w:lvl>
+    <w:lvl w:ilvl="3" w:tplc="FFFFFFFF" w:tentative="1">
+      <w:start w:val="1"/>
+      <w:numFmt w:val="decimal"/>
+      <w:lvlText w:val="%4."/>
+      <w:lvlJc w:val="left"/>
+      <w:pPr>
+        <w:ind w:left="3240" w:hanging="360"/>
+      </w:pPr>
+    </w:lvl>
+    <w:lvl w:ilvl="4" w:tplc="FFFFFFFF" w:tentative="1">
+      <w:start w:val="1"/>
+      <w:numFmt w:val="lowerLetter"/>
+      <w:lvlText w:val="%5."/>
+      <w:lvlJc w:val="left"/>
+      <w:pPr>
+        <w:ind w:left="3960" w:hanging="360"/>
+      </w:pPr>
+    </w:lvl>
+    <w:lvl w:ilvl="5" w:tplc="FFFFFFFF" w:tentative="1">
+      <w:start w:val="1"/>
+      <w:numFmt w:val="lowerRoman"/>
+      <w:lvlText w:val="%6."/>
+      <w:lvlJc w:val="right"/>
+      <w:pPr>
+        <w:ind w:left="4680" w:hanging="180"/>
+      </w:pPr>
+    </w:lvl>
+    <w:lvl w:ilvl="6" w:tplc="FFFFFFFF" w:tentative="1">
+      <w:start w:val="1"/>
+      <w:numFmt w:val="decimal"/>
+      <w:lvlText w:val="%7."/>
+      <w:lvlJc w:val="left"/>
+      <w:pPr>
+        <w:ind w:left="5400" w:hanging="360"/>
+      </w:pPr>
+    </w:lvl>
+    <w:lvl w:ilvl="7" w:tplc="FFFFFFFF" w:tentative="1">
+      <w:start w:val="1"/>
+      <w:numFmt w:val="lowerLetter"/>
+      <w:lvlText w:val="%8."/>
+      <w:lvlJc w:val="left"/>
+      <w:pPr>
+        <w:ind w:left="6120" w:hanging="360"/>
+      </w:pPr>
+    </w:lvl>
+    <w:lvl w:ilvl="8" w:tplc="FFFFFFFF" w:tentative="1">
+      <w:start w:val="1"/>
+      <w:numFmt w:val="lowerRoman"/>
+      <w:lvlText w:val="%9."/>
+      <w:lvlJc w:val="right"/>
+      <w:pPr>
+        <w:ind w:left="6840" w:hanging="180"/>
+      </w:pPr>
+    </w:lvl>
+  </w:abstractNum>
+  <w:abstractNum w:abstractNumId="3" w15:restartNumberingAfterBreak="0">
+    <w:nsid w:val="144845C1"/>
+    <w:multiLevelType w:val="hybridMultilevel"/>
+    <w:tmpl w:val="B0F6498C"/>
+    <w:lvl w:ilvl="0" w:tplc="FFFFFFFF">
+      <w:start w:val="1"/>
+      <w:numFmt w:val="lowerLetter"/>
+      <w:lvlText w:val="%1."/>
+      <w:lvlJc w:val="left"/>
+      <w:pPr>
+        <w:ind w:left="1080" w:hanging="360"/>
+      </w:pPr>
+    </w:lvl>
+    <w:lvl w:ilvl="1" w:tplc="FFFFFFFF">
+      <w:start w:val="1"/>
+      <w:numFmt w:val="lowerLetter"/>
+      <w:lvlText w:val="%2."/>
+      <w:lvlJc w:val="left"/>
+      <w:pPr>
+        <w:ind w:left="1800" w:hanging="360"/>
+      </w:pPr>
+    </w:lvl>
+    <w:lvl w:ilvl="2" w:tplc="FFFFFFFF" w:tentative="1">
+      <w:start w:val="1"/>
+      <w:numFmt w:val="lowerRoman"/>
+      <w:lvlText w:val="%3."/>
+      <w:lvlJc w:val="right"/>
+      <w:pPr>
+        <w:ind w:left="2520" w:hanging="180"/>
+      </w:pPr>
+    </w:lvl>
+    <w:lvl w:ilvl="3" w:tplc="FFFFFFFF" w:tentative="1">
+      <w:start w:val="1"/>
+      <w:numFmt w:val="decimal"/>
+      <w:lvlText w:val="%4."/>
+      <w:lvlJc w:val="left"/>
+      <w:pPr>
+        <w:ind w:left="3240" w:hanging="360"/>
+      </w:pPr>
+    </w:lvl>
+    <w:lvl w:ilvl="4" w:tplc="FFFFFFFF" w:tentative="1">
+      <w:start w:val="1"/>
+      <w:numFmt w:val="lowerLetter"/>
+      <w:lvlText w:val="%5."/>
+      <w:lvlJc w:val="left"/>
+      <w:pPr>
+        <w:ind w:left="3960" w:hanging="360"/>
+      </w:pPr>
+    </w:lvl>
+    <w:lvl w:ilvl="5" w:tplc="FFFFFFFF" w:tentative="1">
+      <w:start w:val="1"/>
+      <w:numFmt w:val="lowerRoman"/>
+      <w:lvlText w:val="%6."/>
+      <w:lvlJc w:val="right"/>
+      <w:pPr>
+        <w:ind w:left="4680" w:hanging="180"/>
+      </w:pPr>
+    </w:lvl>
+    <w:lvl w:ilvl="6" w:tplc="FFFFFFFF" w:tentative="1">
+      <w:start w:val="1"/>
+      <w:numFmt w:val="decimal"/>
+      <w:lvlText w:val="%7."/>
+      <w:lvlJc w:val="left"/>
+      <w:pPr>
+        <w:ind w:left="5400" w:hanging="360"/>
+      </w:pPr>
+    </w:lvl>
+    <w:lvl w:ilvl="7" w:tplc="FFFFFFFF" w:tentative="1">
+      <w:start w:val="1"/>
+      <w:numFmt w:val="lowerLetter"/>
+      <w:lvlText w:val="%8."/>
+      <w:lvlJc w:val="left"/>
+      <w:pPr>
+        <w:ind w:left="6120" w:hanging="360"/>
+      </w:pPr>
+    </w:lvl>
+    <w:lvl w:ilvl="8" w:tplc="FFFFFFFF" w:tentative="1">
+      <w:start w:val="1"/>
+      <w:numFmt w:val="lowerRoman"/>
+      <w:lvlText w:val="%9."/>
+      <w:lvlJc w:val="right"/>
+      <w:pPr>
+        <w:ind w:left="6840" w:hanging="180"/>
+      </w:pPr>
+    </w:lvl>
+  </w:abstractNum>
+  <w:abstractNum w:abstractNumId="4" w15:restartNumberingAfterBreak="0">
     <w:nsid w:val="26647483"/>
     <w:multiLevelType w:val="hybridMultilevel"/>
     <w:tmpl w:val="19B6B704"/>
@@ -2547,7 +4480,7 @@
       </w:rPr>
     </w:lvl>
   </w:abstractNum>
-  <w:abstractNum w:abstractNumId="3" w15:restartNumberingAfterBreak="0">
+  <w:abstractNum w:abstractNumId="5" w15:restartNumberingAfterBreak="0">
     <w:nsid w:val="27F33D06"/>
     <w:multiLevelType w:val="hybridMultilevel"/>
     <w:tmpl w:val="7D9C2C12"/>
@@ -2660,7 +4593,7 @@
       </w:rPr>
     </w:lvl>
   </w:abstractNum>
-  <w:abstractNum w:abstractNumId="4" w15:restartNumberingAfterBreak="0">
+  <w:abstractNum w:abstractNumId="6" w15:restartNumberingAfterBreak="0">
     <w:nsid w:val="27FC3076"/>
     <w:multiLevelType w:val="hybridMultilevel"/>
     <w:tmpl w:val="9AD45B12"/>
@@ -2746,7 +4679,179 @@
       </w:pPr>
     </w:lvl>
   </w:abstractNum>
-  <w:abstractNum w:abstractNumId="5" w15:restartNumberingAfterBreak="0">
+  <w:abstractNum w:abstractNumId="7" w15:restartNumberingAfterBreak="0">
+    <w:nsid w:val="2CC24723"/>
+    <w:multiLevelType w:val="hybridMultilevel"/>
+    <w:tmpl w:val="B8BA34FC"/>
+    <w:lvl w:ilvl="0" w:tplc="FFFFFFFF">
+      <w:start w:val="1"/>
+      <w:numFmt w:val="lowerLetter"/>
+      <w:lvlText w:val="%1."/>
+      <w:lvlJc w:val="left"/>
+      <w:pPr>
+        <w:ind w:left="1080" w:hanging="360"/>
+      </w:pPr>
+    </w:lvl>
+    <w:lvl w:ilvl="1" w:tplc="FFFFFFFF">
+      <w:start w:val="1"/>
+      <w:numFmt w:val="lowerLetter"/>
+      <w:lvlText w:val="%2."/>
+      <w:lvlJc w:val="left"/>
+      <w:pPr>
+        <w:ind w:left="1800" w:hanging="360"/>
+      </w:pPr>
+    </w:lvl>
+    <w:lvl w:ilvl="2" w:tplc="FFFFFFFF" w:tentative="1">
+      <w:start w:val="1"/>
+      <w:numFmt w:val="lowerRoman"/>
+      <w:lvlText w:val="%3."/>
+      <w:lvlJc w:val="right"/>
+      <w:pPr>
+        <w:ind w:left="2520" w:hanging="180"/>
+      </w:pPr>
+    </w:lvl>
+    <w:lvl w:ilvl="3" w:tplc="FFFFFFFF" w:tentative="1">
+      <w:start w:val="1"/>
+      <w:numFmt w:val="decimal"/>
+      <w:lvlText w:val="%4."/>
+      <w:lvlJc w:val="left"/>
+      <w:pPr>
+        <w:ind w:left="3240" w:hanging="360"/>
+      </w:pPr>
+    </w:lvl>
+    <w:lvl w:ilvl="4" w:tplc="FFFFFFFF" w:tentative="1">
+      <w:start w:val="1"/>
+      <w:numFmt w:val="lowerLetter"/>
+      <w:lvlText w:val="%5."/>
+      <w:lvlJc w:val="left"/>
+      <w:pPr>
+        <w:ind w:left="3960" w:hanging="360"/>
+      </w:pPr>
+    </w:lvl>
+    <w:lvl w:ilvl="5" w:tplc="FFFFFFFF" w:tentative="1">
+      <w:start w:val="1"/>
+      <w:numFmt w:val="lowerRoman"/>
+      <w:lvlText w:val="%6."/>
+      <w:lvlJc w:val="right"/>
+      <w:pPr>
+        <w:ind w:left="4680" w:hanging="180"/>
+      </w:pPr>
+    </w:lvl>
+    <w:lvl w:ilvl="6" w:tplc="FFFFFFFF" w:tentative="1">
+      <w:start w:val="1"/>
+      <w:numFmt w:val="decimal"/>
+      <w:lvlText w:val="%7."/>
+      <w:lvlJc w:val="left"/>
+      <w:pPr>
+        <w:ind w:left="5400" w:hanging="360"/>
+      </w:pPr>
+    </w:lvl>
+    <w:lvl w:ilvl="7" w:tplc="FFFFFFFF" w:tentative="1">
+      <w:start w:val="1"/>
+      <w:numFmt w:val="lowerLetter"/>
+      <w:lvlText w:val="%8."/>
+      <w:lvlJc w:val="left"/>
+      <w:pPr>
+        <w:ind w:left="6120" w:hanging="360"/>
+      </w:pPr>
+    </w:lvl>
+    <w:lvl w:ilvl="8" w:tplc="FFFFFFFF" w:tentative="1">
+      <w:start w:val="1"/>
+      <w:numFmt w:val="lowerRoman"/>
+      <w:lvlText w:val="%9."/>
+      <w:lvlJc w:val="right"/>
+      <w:pPr>
+        <w:ind w:left="6840" w:hanging="180"/>
+      </w:pPr>
+    </w:lvl>
+  </w:abstractNum>
+  <w:abstractNum w:abstractNumId="8" w15:restartNumberingAfterBreak="0">
+    <w:nsid w:val="2D6A6E95"/>
+    <w:multiLevelType w:val="hybridMultilevel"/>
+    <w:tmpl w:val="48E28026"/>
+    <w:lvl w:ilvl="0" w:tplc="FFFFFFFF">
+      <w:start w:val="1"/>
+      <w:numFmt w:val="lowerLetter"/>
+      <w:lvlText w:val="%1."/>
+      <w:lvlJc w:val="left"/>
+      <w:pPr>
+        <w:ind w:left="1080" w:hanging="360"/>
+      </w:pPr>
+    </w:lvl>
+    <w:lvl w:ilvl="1" w:tplc="FFFFFFFF">
+      <w:start w:val="1"/>
+      <w:numFmt w:val="lowerLetter"/>
+      <w:lvlText w:val="%2."/>
+      <w:lvlJc w:val="left"/>
+      <w:pPr>
+        <w:ind w:left="1800" w:hanging="360"/>
+      </w:pPr>
+    </w:lvl>
+    <w:lvl w:ilvl="2" w:tplc="FFFFFFFF" w:tentative="1">
+      <w:start w:val="1"/>
+      <w:numFmt w:val="lowerRoman"/>
+      <w:lvlText w:val="%3."/>
+      <w:lvlJc w:val="right"/>
+      <w:pPr>
+        <w:ind w:left="2520" w:hanging="180"/>
+      </w:pPr>
+    </w:lvl>
+    <w:lvl w:ilvl="3" w:tplc="FFFFFFFF" w:tentative="1">
+      <w:start w:val="1"/>
+      <w:numFmt w:val="decimal"/>
+      <w:lvlText w:val="%4."/>
+      <w:lvlJc w:val="left"/>
+      <w:pPr>
+        <w:ind w:left="3240" w:hanging="360"/>
+      </w:pPr>
+    </w:lvl>
+    <w:lvl w:ilvl="4" w:tplc="FFFFFFFF" w:tentative="1">
+      <w:start w:val="1"/>
+      <w:numFmt w:val="lowerLetter"/>
+      <w:lvlText w:val="%5."/>
+      <w:lvlJc w:val="left"/>
+      <w:pPr>
+        <w:ind w:left="3960" w:hanging="360"/>
+      </w:pPr>
+    </w:lvl>
+    <w:lvl w:ilvl="5" w:tplc="FFFFFFFF" w:tentative="1">
+      <w:start w:val="1"/>
+      <w:numFmt w:val="lowerRoman"/>
+      <w:lvlText w:val="%6."/>
+      <w:lvlJc w:val="right"/>
+      <w:pPr>
+        <w:ind w:left="4680" w:hanging="180"/>
+      </w:pPr>
+    </w:lvl>
+    <w:lvl w:ilvl="6" w:tplc="FFFFFFFF" w:tentative="1">
+      <w:start w:val="1"/>
+      <w:numFmt w:val="decimal"/>
+      <w:lvlText w:val="%7."/>
+      <w:lvlJc w:val="left"/>
+      <w:pPr>
+        <w:ind w:left="5400" w:hanging="360"/>
+      </w:pPr>
+    </w:lvl>
+    <w:lvl w:ilvl="7" w:tplc="FFFFFFFF" w:tentative="1">
+      <w:start w:val="1"/>
+      <w:numFmt w:val="lowerLetter"/>
+      <w:lvlText w:val="%8."/>
+      <w:lvlJc w:val="left"/>
+      <w:pPr>
+        <w:ind w:left="6120" w:hanging="360"/>
+      </w:pPr>
+    </w:lvl>
+    <w:lvl w:ilvl="8" w:tplc="FFFFFFFF" w:tentative="1">
+      <w:start w:val="1"/>
+      <w:numFmt w:val="lowerRoman"/>
+      <w:lvlText w:val="%9."/>
+      <w:lvlJc w:val="right"/>
+      <w:pPr>
+        <w:ind w:left="6840" w:hanging="180"/>
+      </w:pPr>
+    </w:lvl>
+  </w:abstractNum>
+  <w:abstractNum w:abstractNumId="9" w15:restartNumberingAfterBreak="0">
     <w:nsid w:val="3046242D"/>
     <w:multiLevelType w:val="hybridMultilevel"/>
     <w:tmpl w:val="3AEE431E"/>
@@ -2832,10 +4937,10 @@
       </w:pPr>
     </w:lvl>
   </w:abstractNum>
-  <w:abstractNum w:abstractNumId="6" w15:restartNumberingAfterBreak="0">
+  <w:abstractNum w:abstractNumId="10" w15:restartNumberingAfterBreak="0">
     <w:nsid w:val="36245199"/>
     <w:multiLevelType w:val="hybridMultilevel"/>
-    <w:tmpl w:val="39DE4D1A"/>
+    <w:tmpl w:val="39E6ADF8"/>
     <w:lvl w:ilvl="0" w:tplc="0409000F">
       <w:start w:val="1"/>
       <w:numFmt w:val="decimal"/>
@@ -2918,7 +5023,7 @@
       </w:pPr>
     </w:lvl>
   </w:abstractNum>
-  <w:abstractNum w:abstractNumId="7" w15:restartNumberingAfterBreak="0">
+  <w:abstractNum w:abstractNumId="11" w15:restartNumberingAfterBreak="0">
     <w:nsid w:val="3DBF1474"/>
     <w:multiLevelType w:val="hybridMultilevel"/>
     <w:tmpl w:val="D1B475CE"/>
@@ -3004,7 +5109,93 @@
       </w:pPr>
     </w:lvl>
   </w:abstractNum>
-  <w:abstractNum w:abstractNumId="8" w15:restartNumberingAfterBreak="0">
+  <w:abstractNum w:abstractNumId="12" w15:restartNumberingAfterBreak="0">
+    <w:nsid w:val="421C64C4"/>
+    <w:multiLevelType w:val="hybridMultilevel"/>
+    <w:tmpl w:val="F746D780"/>
+    <w:lvl w:ilvl="0" w:tplc="0409000F">
+      <w:start w:val="1"/>
+      <w:numFmt w:val="decimal"/>
+      <w:lvlText w:val="%1."/>
+      <w:lvlJc w:val="left"/>
+      <w:pPr>
+        <w:ind w:left="720" w:hanging="360"/>
+      </w:pPr>
+    </w:lvl>
+    <w:lvl w:ilvl="1" w:tplc="04090019" w:tentative="1">
+      <w:start w:val="1"/>
+      <w:numFmt w:val="lowerLetter"/>
+      <w:lvlText w:val="%2."/>
+      <w:lvlJc w:val="left"/>
+      <w:pPr>
+        <w:ind w:left="1440" w:hanging="360"/>
+      </w:pPr>
+    </w:lvl>
+    <w:lvl w:ilvl="2" w:tplc="0409001B" w:tentative="1">
+      <w:start w:val="1"/>
+      <w:numFmt w:val="lowerRoman"/>
+      <w:lvlText w:val="%3."/>
+      <w:lvlJc w:val="right"/>
+      <w:pPr>
+        <w:ind w:left="2160" w:hanging="180"/>
+      </w:pPr>
+    </w:lvl>
+    <w:lvl w:ilvl="3" w:tplc="0409000F" w:tentative="1">
+      <w:start w:val="1"/>
+      <w:numFmt w:val="decimal"/>
+      <w:lvlText w:val="%4."/>
+      <w:lvlJc w:val="left"/>
+      <w:pPr>
+        <w:ind w:left="2880" w:hanging="360"/>
+      </w:pPr>
+    </w:lvl>
+    <w:lvl w:ilvl="4" w:tplc="04090019" w:tentative="1">
+      <w:start w:val="1"/>
+      <w:numFmt w:val="lowerLetter"/>
+      <w:lvlText w:val="%5."/>
+      <w:lvlJc w:val="left"/>
+      <w:pPr>
+        <w:ind w:left="3600" w:hanging="360"/>
+      </w:pPr>
+    </w:lvl>
+    <w:lvl w:ilvl="5" w:tplc="0409001B" w:tentative="1">
+      <w:start w:val="1"/>
+      <w:numFmt w:val="lowerRoman"/>
+      <w:lvlText w:val="%6."/>
+      <w:lvlJc w:val="right"/>
+      <w:pPr>
+        <w:ind w:left="4320" w:hanging="180"/>
+      </w:pPr>
+    </w:lvl>
+    <w:lvl w:ilvl="6" w:tplc="0409000F" w:tentative="1">
+      <w:start w:val="1"/>
+      <w:numFmt w:val="decimal"/>
+      <w:lvlText w:val="%7."/>
+      <w:lvlJc w:val="left"/>
+      <w:pPr>
+        <w:ind w:left="5040" w:hanging="360"/>
+      </w:pPr>
+    </w:lvl>
+    <w:lvl w:ilvl="7" w:tplc="04090019" w:tentative="1">
+      <w:start w:val="1"/>
+      <w:numFmt w:val="lowerLetter"/>
+      <w:lvlText w:val="%8."/>
+      <w:lvlJc w:val="left"/>
+      <w:pPr>
+        <w:ind w:left="5760" w:hanging="360"/>
+      </w:pPr>
+    </w:lvl>
+    <w:lvl w:ilvl="8" w:tplc="0409001B" w:tentative="1">
+      <w:start w:val="1"/>
+      <w:numFmt w:val="lowerRoman"/>
+      <w:lvlText w:val="%9."/>
+      <w:lvlJc w:val="right"/>
+      <w:pPr>
+        <w:ind w:left="6480" w:hanging="180"/>
+      </w:pPr>
+    </w:lvl>
+  </w:abstractNum>
+  <w:abstractNum w:abstractNumId="13" w15:restartNumberingAfterBreak="0">
     <w:nsid w:val="485A56EC"/>
     <w:multiLevelType w:val="hybridMultilevel"/>
     <w:tmpl w:val="C74C28EC"/>
@@ -3117,7 +5308,7 @@
       </w:rPr>
     </w:lvl>
   </w:abstractNum>
-  <w:abstractNum w:abstractNumId="9" w15:restartNumberingAfterBreak="0">
+  <w:abstractNum w:abstractNumId="14" w15:restartNumberingAfterBreak="0">
     <w:nsid w:val="4F577D6C"/>
     <w:multiLevelType w:val="hybridMultilevel"/>
     <w:tmpl w:val="FD9E2FA2"/>
@@ -3203,7 +5394,7 @@
       </w:pPr>
     </w:lvl>
   </w:abstractNum>
-  <w:abstractNum w:abstractNumId="10" w15:restartNumberingAfterBreak="0">
+  <w:abstractNum w:abstractNumId="15" w15:restartNumberingAfterBreak="0">
     <w:nsid w:val="53385C90"/>
     <w:multiLevelType w:val="hybridMultilevel"/>
     <w:tmpl w:val="ACEC75A0"/>
@@ -3289,7 +5480,7 @@
       </w:pPr>
     </w:lvl>
   </w:abstractNum>
-  <w:abstractNum w:abstractNumId="11" w15:restartNumberingAfterBreak="0">
+  <w:abstractNum w:abstractNumId="16" w15:restartNumberingAfterBreak="0">
     <w:nsid w:val="5A5C5232"/>
     <w:multiLevelType w:val="hybridMultilevel"/>
     <w:tmpl w:val="391C6384"/>
@@ -3375,7 +5566,7 @@
       </w:pPr>
     </w:lvl>
   </w:abstractNum>
-  <w:abstractNum w:abstractNumId="12" w15:restartNumberingAfterBreak="0">
+  <w:abstractNum w:abstractNumId="17" w15:restartNumberingAfterBreak="0">
     <w:nsid w:val="60BE26DA"/>
     <w:multiLevelType w:val="hybridMultilevel"/>
     <w:tmpl w:val="8996A2E4"/>
@@ -3488,7 +5679,7 @@
       </w:rPr>
     </w:lvl>
   </w:abstractNum>
-  <w:abstractNum w:abstractNumId="13" w15:restartNumberingAfterBreak="0">
+  <w:abstractNum w:abstractNumId="18" w15:restartNumberingAfterBreak="0">
     <w:nsid w:val="665E6645"/>
     <w:multiLevelType w:val="hybridMultilevel"/>
     <w:tmpl w:val="46DAAEBC"/>
@@ -3601,7 +5792,7 @@
       </w:rPr>
     </w:lvl>
   </w:abstractNum>
-  <w:abstractNum w:abstractNumId="14" w15:restartNumberingAfterBreak="0">
+  <w:abstractNum w:abstractNumId="19" w15:restartNumberingAfterBreak="0">
     <w:nsid w:val="679506BE"/>
     <w:multiLevelType w:val="hybridMultilevel"/>
     <w:tmpl w:val="D318E3B2"/>
@@ -3687,7 +5878,96 @@
       </w:pPr>
     </w:lvl>
   </w:abstractNum>
-  <w:abstractNum w:abstractNumId="15" w15:restartNumberingAfterBreak="0">
+  <w:abstractNum w:abstractNumId="20" w15:restartNumberingAfterBreak="0">
+    <w:nsid w:val="6E1F7184"/>
+    <w:multiLevelType w:val="hybridMultilevel"/>
+    <w:tmpl w:val="2A267768"/>
+    <w:lvl w:ilvl="0" w:tplc="2ACE8E3C">
+      <w:start w:val="2"/>
+      <w:numFmt w:val="lowerLetter"/>
+      <w:lvlText w:val="%1."/>
+      <w:lvlJc w:val="left"/>
+      <w:pPr>
+        <w:ind w:left="1080" w:hanging="360"/>
+      </w:pPr>
+      <w:rPr>
+        <w:rFonts w:hint="default"/>
+      </w:rPr>
+    </w:lvl>
+    <w:lvl w:ilvl="1" w:tplc="04090019" w:tentative="1">
+      <w:start w:val="1"/>
+      <w:numFmt w:val="lowerLetter"/>
+      <w:lvlText w:val="%2."/>
+      <w:lvlJc w:val="left"/>
+      <w:pPr>
+        <w:ind w:left="1440" w:hanging="360"/>
+      </w:pPr>
+    </w:lvl>
+    <w:lvl w:ilvl="2" w:tplc="0409001B" w:tentative="1">
+      <w:start w:val="1"/>
+      <w:numFmt w:val="lowerRoman"/>
+      <w:lvlText w:val="%3."/>
+      <w:lvlJc w:val="right"/>
+      <w:pPr>
+        <w:ind w:left="2160" w:hanging="180"/>
+      </w:pPr>
+    </w:lvl>
+    <w:lvl w:ilvl="3" w:tplc="0409000F" w:tentative="1">
+      <w:start w:val="1"/>
+      <w:numFmt w:val="decimal"/>
+      <w:lvlText w:val="%4."/>
+      <w:lvlJc w:val="left"/>
+      <w:pPr>
+        <w:ind w:left="2880" w:hanging="360"/>
+      </w:pPr>
+    </w:lvl>
+    <w:lvl w:ilvl="4" w:tplc="04090019" w:tentative="1">
+      <w:start w:val="1"/>
+      <w:numFmt w:val="lowerLetter"/>
+      <w:lvlText w:val="%5."/>
+      <w:lvlJc w:val="left"/>
+      <w:pPr>
+        <w:ind w:left="3600" w:hanging="360"/>
+      </w:pPr>
+    </w:lvl>
+    <w:lvl w:ilvl="5" w:tplc="0409001B" w:tentative="1">
+      <w:start w:val="1"/>
+      <w:numFmt w:val="lowerRoman"/>
+      <w:lvlText w:val="%6."/>
+      <w:lvlJc w:val="right"/>
+      <w:pPr>
+        <w:ind w:left="4320" w:hanging="180"/>
+      </w:pPr>
+    </w:lvl>
+    <w:lvl w:ilvl="6" w:tplc="0409000F" w:tentative="1">
+      <w:start w:val="1"/>
+      <w:numFmt w:val="decimal"/>
+      <w:lvlText w:val="%7."/>
+      <w:lvlJc w:val="left"/>
+      <w:pPr>
+        <w:ind w:left="5040" w:hanging="360"/>
+      </w:pPr>
+    </w:lvl>
+    <w:lvl w:ilvl="7" w:tplc="04090019" w:tentative="1">
+      <w:start w:val="1"/>
+      <w:numFmt w:val="lowerLetter"/>
+      <w:lvlText w:val="%8."/>
+      <w:lvlJc w:val="left"/>
+      <w:pPr>
+        <w:ind w:left="5760" w:hanging="360"/>
+      </w:pPr>
+    </w:lvl>
+    <w:lvl w:ilvl="8" w:tplc="0409001B" w:tentative="1">
+      <w:start w:val="1"/>
+      <w:numFmt w:val="lowerRoman"/>
+      <w:lvlText w:val="%9."/>
+      <w:lvlJc w:val="right"/>
+      <w:pPr>
+        <w:ind w:left="6480" w:hanging="180"/>
+      </w:pPr>
+    </w:lvl>
+  </w:abstractNum>
+  <w:abstractNum w:abstractNumId="21" w15:restartNumberingAfterBreak="0">
     <w:nsid w:val="7A8D5340"/>
     <w:multiLevelType w:val="hybridMultilevel"/>
     <w:tmpl w:val="EB387CF2"/>
@@ -3801,52 +6081,70 @@
     </w:lvl>
   </w:abstractNum>
   <w:num w:numId="1" w16cid:durableId="1771005285">
-    <w:abstractNumId w:val="2"/>
+    <w:abstractNumId w:val="4"/>
   </w:num>
   <w:num w:numId="2" w16cid:durableId="1009483757">
-    <w:abstractNumId w:val="15"/>
+    <w:abstractNumId w:val="21"/>
   </w:num>
   <w:num w:numId="3" w16cid:durableId="1736852784">
     <w:abstractNumId w:val="0"/>
   </w:num>
   <w:num w:numId="4" w16cid:durableId="2012441017">
-    <w:abstractNumId w:val="4"/>
+    <w:abstractNumId w:val="6"/>
   </w:num>
   <w:num w:numId="5" w16cid:durableId="775322383">
+    <w:abstractNumId w:val="14"/>
+  </w:num>
+  <w:num w:numId="6" w16cid:durableId="39017907">
+    <w:abstractNumId w:val="18"/>
+  </w:num>
+  <w:num w:numId="7" w16cid:durableId="958531838">
+    <w:abstractNumId w:val="5"/>
+  </w:num>
+  <w:num w:numId="8" w16cid:durableId="2025932722">
+    <w:abstractNumId w:val="10"/>
+  </w:num>
+  <w:num w:numId="9" w16cid:durableId="1952587175">
+    <w:abstractNumId w:val="13"/>
+  </w:num>
+  <w:num w:numId="10" w16cid:durableId="1912347221">
+    <w:abstractNumId w:val="17"/>
+  </w:num>
+  <w:num w:numId="11" w16cid:durableId="2079352992">
     <w:abstractNumId w:val="9"/>
   </w:num>
-  <w:num w:numId="6" w16cid:durableId="39017907">
-    <w:abstractNumId w:val="13"/>
-  </w:num>
-  <w:num w:numId="7" w16cid:durableId="958531838">
-    <w:abstractNumId w:val="3"/>
-  </w:num>
-  <w:num w:numId="8" w16cid:durableId="2025932722">
-    <w:abstractNumId w:val="6"/>
-  </w:num>
-  <w:num w:numId="9" w16cid:durableId="1952587175">
-    <w:abstractNumId w:val="8"/>
-  </w:num>
-  <w:num w:numId="10" w16cid:durableId="1912347221">
-    <w:abstractNumId w:val="12"/>
-  </w:num>
-  <w:num w:numId="11" w16cid:durableId="2079352992">
-    <w:abstractNumId w:val="5"/>
-  </w:num>
   <w:num w:numId="12" w16cid:durableId="576403622">
-    <w:abstractNumId w:val="14"/>
+    <w:abstractNumId w:val="19"/>
   </w:num>
   <w:num w:numId="13" w16cid:durableId="529685385">
-    <w:abstractNumId w:val="10"/>
+    <w:abstractNumId w:val="15"/>
   </w:num>
   <w:num w:numId="14" w16cid:durableId="1783303723">
-    <w:abstractNumId w:val="7"/>
+    <w:abstractNumId w:val="11"/>
   </w:num>
   <w:num w:numId="15" w16cid:durableId="30082918">
     <w:abstractNumId w:val="1"/>
   </w:num>
   <w:num w:numId="16" w16cid:durableId="1984308114">
-    <w:abstractNumId w:val="11"/>
+    <w:abstractNumId w:val="16"/>
+  </w:num>
+  <w:num w:numId="17" w16cid:durableId="1223176985">
+    <w:abstractNumId w:val="3"/>
+  </w:num>
+  <w:num w:numId="18" w16cid:durableId="378670753">
+    <w:abstractNumId w:val="20"/>
+  </w:num>
+  <w:num w:numId="19" w16cid:durableId="526262093">
+    <w:abstractNumId w:val="8"/>
+  </w:num>
+  <w:num w:numId="20" w16cid:durableId="1068918016">
+    <w:abstractNumId w:val="7"/>
+  </w:num>
+  <w:num w:numId="21" w16cid:durableId="1749303882">
+    <w:abstractNumId w:val="12"/>
+  </w:num>
+  <w:num w:numId="22" w16cid:durableId="843589544">
+    <w:abstractNumId w:val="2"/>
   </w:num>
 </w:numbering>
 </file>
@@ -4462,7 +6760,6 @@
   <w:style w:type="character" w:default="1" w:styleId="DefaultParagraphFont">
     <w:name w:val="Default Paragraph Font"/>
     <w:uiPriority w:val="1"/>
-    <w:semiHidden/>
     <w:unhideWhenUsed/>
   </w:style>
   <w:style w:type="table" w:default="1" w:styleId="TableNormal">
@@ -4799,6 +7096,25 @@
       <w14:ligatures w14:val="none"/>
     </w:rPr>
   </w:style>
+  <w:style w:type="table" w:styleId="TableGrid">
+    <w:name w:val="Table Grid"/>
+    <w:basedOn w:val="TableNormal"/>
+    <w:uiPriority w:val="39"/>
+    <w:rsid w:val="00AE5855"/>
+    <w:pPr>
+      <w:spacing w:after="0" w:line="240" w:lineRule="auto"/>
+    </w:pPr>
+    <w:tblPr>
+      <w:tblBorders>
+        <w:top w:val="single" w:sz="4" w:space="0" w:color="auto"/>
+        <w:left w:val="single" w:sz="4" w:space="0" w:color="auto"/>
+        <w:bottom w:val="single" w:sz="4" w:space="0" w:color="auto"/>
+        <w:right w:val="single" w:sz="4" w:space="0" w:color="auto"/>
+        <w:insideH w:val="single" w:sz="4" w:space="0" w:color="auto"/>
+        <w:insideV w:val="single" w:sz="4" w:space="0" w:color="auto"/>
+      </w:tblBorders>
+    </w:tblPr>
+  </w:style>
 </w:styles>
 </file>
 

</xml_diff>